<commit_message>
Guide to GUI Serial Communication Protocol
</commit_message>
<xml_diff>
--- a/Arduino Pi Protocol.docx
+++ b/Arduino Pi Protocol.docx
@@ -288,12 +288,28 @@
                 <w:sz w:val="24"/>
               </w:rPr>
             </w:pPr>
-            <w:r>
-              <w:rPr>
-                <w:rFonts w:ascii="Garamond" w:hAnsi="Garamond"/>
-                <w:sz w:val="24"/>
-              </w:rPr>
-              <w:t>bb = temperature  x 100</w:t>
+            <w:proofErr w:type="spellStart"/>
+            <w:r>
+              <w:rPr>
+                <w:rFonts w:ascii="Garamond" w:hAnsi="Garamond"/>
+                <w:sz w:val="24"/>
+              </w:rPr>
+              <w:t>bb</w:t>
+            </w:r>
+            <w:r>
+              <w:rPr>
+                <w:rFonts w:ascii="Garamond" w:hAnsi="Garamond"/>
+                <w:sz w:val="24"/>
+              </w:rPr>
+              <w:t>bb</w:t>
+            </w:r>
+            <w:proofErr w:type="spellEnd"/>
+            <w:r>
+              <w:rPr>
+                <w:rFonts w:ascii="Garamond" w:hAnsi="Garamond"/>
+                <w:sz w:val="24"/>
+              </w:rPr>
+              <w:t xml:space="preserve"> = temperature  x 100</w:t>
             </w:r>
           </w:p>
         </w:tc>
@@ -440,12 +456,28 @@
               </w:rPr>
               <w:t xml:space="preserve"> </w:t>
             </w:r>
-            <w:r>
-              <w:rPr>
-                <w:rFonts w:ascii="Garamond" w:hAnsi="Garamond"/>
-                <w:sz w:val="24"/>
-              </w:rPr>
-              <w:t>bb = temperature  x 100</w:t>
+            <w:proofErr w:type="spellStart"/>
+            <w:r>
+              <w:rPr>
+                <w:rFonts w:ascii="Garamond" w:hAnsi="Garamond"/>
+                <w:sz w:val="24"/>
+              </w:rPr>
+              <w:t>bb</w:t>
+            </w:r>
+            <w:r>
+              <w:rPr>
+                <w:rFonts w:ascii="Garamond" w:hAnsi="Garamond"/>
+                <w:sz w:val="24"/>
+              </w:rPr>
+              <w:t>bb</w:t>
+            </w:r>
+            <w:proofErr w:type="spellEnd"/>
+            <w:r>
+              <w:rPr>
+                <w:rFonts w:ascii="Garamond" w:hAnsi="Garamond"/>
+                <w:sz w:val="24"/>
+              </w:rPr>
+              <w:t xml:space="preserve"> = temperature  x 100</w:t>
             </w:r>
           </w:p>
         </w:tc>
@@ -592,12 +624,28 @@
               </w:rPr>
               <w:t xml:space="preserve"> </w:t>
             </w:r>
-            <w:r>
-              <w:rPr>
-                <w:rFonts w:ascii="Garamond" w:hAnsi="Garamond"/>
-                <w:sz w:val="24"/>
-              </w:rPr>
-              <w:t>bb = temperature  x 100</w:t>
+            <w:proofErr w:type="spellStart"/>
+            <w:r>
+              <w:rPr>
+                <w:rFonts w:ascii="Garamond" w:hAnsi="Garamond"/>
+                <w:sz w:val="24"/>
+              </w:rPr>
+              <w:t>bb</w:t>
+            </w:r>
+            <w:r>
+              <w:rPr>
+                <w:rFonts w:ascii="Garamond" w:hAnsi="Garamond"/>
+                <w:sz w:val="24"/>
+              </w:rPr>
+              <w:t>bb</w:t>
+            </w:r>
+            <w:proofErr w:type="spellEnd"/>
+            <w:r>
+              <w:rPr>
+                <w:rFonts w:ascii="Garamond" w:hAnsi="Garamond"/>
+                <w:sz w:val="24"/>
+              </w:rPr>
+              <w:t xml:space="preserve"> = temperature  x 100</w:t>
             </w:r>
           </w:p>
         </w:tc>
@@ -744,12 +792,28 @@
               </w:rPr>
               <w:t xml:space="preserve"> </w:t>
             </w:r>
-            <w:r>
-              <w:rPr>
-                <w:rFonts w:ascii="Garamond" w:hAnsi="Garamond"/>
-                <w:sz w:val="24"/>
-              </w:rPr>
-              <w:t>bb = temperature  x 100</w:t>
+            <w:proofErr w:type="spellStart"/>
+            <w:r>
+              <w:rPr>
+                <w:rFonts w:ascii="Garamond" w:hAnsi="Garamond"/>
+                <w:sz w:val="24"/>
+              </w:rPr>
+              <w:t>bb</w:t>
+            </w:r>
+            <w:r>
+              <w:rPr>
+                <w:rFonts w:ascii="Garamond" w:hAnsi="Garamond"/>
+                <w:sz w:val="24"/>
+              </w:rPr>
+              <w:t>bb</w:t>
+            </w:r>
+            <w:proofErr w:type="spellEnd"/>
+            <w:r>
+              <w:rPr>
+                <w:rFonts w:ascii="Garamond" w:hAnsi="Garamond"/>
+                <w:sz w:val="24"/>
+              </w:rPr>
+              <w:t xml:space="preserve"> = temperature  x 100</w:t>
             </w:r>
           </w:p>
         </w:tc>
@@ -896,12 +960,28 @@
               </w:rPr>
               <w:t xml:space="preserve"> </w:t>
             </w:r>
-            <w:r>
-              <w:rPr>
-                <w:rFonts w:ascii="Garamond" w:hAnsi="Garamond"/>
-                <w:sz w:val="24"/>
-              </w:rPr>
-              <w:t>bb = temperature  x 100</w:t>
+            <w:proofErr w:type="spellStart"/>
+            <w:r>
+              <w:rPr>
+                <w:rFonts w:ascii="Garamond" w:hAnsi="Garamond"/>
+                <w:sz w:val="24"/>
+              </w:rPr>
+              <w:t>bb</w:t>
+            </w:r>
+            <w:r>
+              <w:rPr>
+                <w:rFonts w:ascii="Garamond" w:hAnsi="Garamond"/>
+                <w:sz w:val="24"/>
+              </w:rPr>
+              <w:t>bb</w:t>
+            </w:r>
+            <w:proofErr w:type="spellEnd"/>
+            <w:r>
+              <w:rPr>
+                <w:rFonts w:ascii="Garamond" w:hAnsi="Garamond"/>
+                <w:sz w:val="24"/>
+              </w:rPr>
+              <w:t xml:space="preserve"> = temperature  x 100</w:t>
             </w:r>
           </w:p>
         </w:tc>
@@ -1048,12 +1128,28 @@
               </w:rPr>
               <w:t xml:space="preserve"> </w:t>
             </w:r>
-            <w:r>
-              <w:rPr>
-                <w:rFonts w:ascii="Garamond" w:hAnsi="Garamond"/>
-                <w:sz w:val="24"/>
-              </w:rPr>
-              <w:t>bb = temperature  x 100</w:t>
+            <w:proofErr w:type="spellStart"/>
+            <w:r>
+              <w:rPr>
+                <w:rFonts w:ascii="Garamond" w:hAnsi="Garamond"/>
+                <w:sz w:val="24"/>
+              </w:rPr>
+              <w:t>bb</w:t>
+            </w:r>
+            <w:r>
+              <w:rPr>
+                <w:rFonts w:ascii="Garamond" w:hAnsi="Garamond"/>
+                <w:sz w:val="24"/>
+              </w:rPr>
+              <w:t>bb</w:t>
+            </w:r>
+            <w:proofErr w:type="spellEnd"/>
+            <w:r>
+              <w:rPr>
+                <w:rFonts w:ascii="Garamond" w:hAnsi="Garamond"/>
+                <w:sz w:val="24"/>
+              </w:rPr>
+              <w:t xml:space="preserve"> = temperature  x 100</w:t>
             </w:r>
           </w:p>
         </w:tc>
@@ -1200,12 +1296,28 @@
               </w:rPr>
               <w:t xml:space="preserve"> </w:t>
             </w:r>
-            <w:r>
-              <w:rPr>
-                <w:rFonts w:ascii="Garamond" w:hAnsi="Garamond"/>
-                <w:sz w:val="24"/>
-              </w:rPr>
-              <w:t>bb = temperature  x 100</w:t>
+            <w:proofErr w:type="spellStart"/>
+            <w:r>
+              <w:rPr>
+                <w:rFonts w:ascii="Garamond" w:hAnsi="Garamond"/>
+                <w:sz w:val="24"/>
+              </w:rPr>
+              <w:t>bb</w:t>
+            </w:r>
+            <w:r>
+              <w:rPr>
+                <w:rFonts w:ascii="Garamond" w:hAnsi="Garamond"/>
+                <w:sz w:val="24"/>
+              </w:rPr>
+              <w:t>bb</w:t>
+            </w:r>
+            <w:proofErr w:type="spellEnd"/>
+            <w:r>
+              <w:rPr>
+                <w:rFonts w:ascii="Garamond" w:hAnsi="Garamond"/>
+                <w:sz w:val="24"/>
+              </w:rPr>
+              <w:t xml:space="preserve"> = temperature  x 100</w:t>
             </w:r>
           </w:p>
         </w:tc>
@@ -1357,7 +1469,21 @@
                 <w:rFonts w:ascii="Garamond" w:hAnsi="Garamond"/>
                 <w:sz w:val="24"/>
               </w:rPr>
-              <w:t>bb = temperature  x 100</w:t>
+              <w:t>bb</w:t>
+            </w:r>
+            <w:r>
+              <w:rPr>
+                <w:rFonts w:ascii="Garamond" w:hAnsi="Garamond"/>
+                <w:sz w:val="24"/>
+              </w:rPr>
+              <w:t>bb</w:t>
+            </w:r>
+            <w:r>
+              <w:rPr>
+                <w:rFonts w:ascii="Garamond" w:hAnsi="Garamond"/>
+                <w:sz w:val="24"/>
+              </w:rPr>
+              <w:t xml:space="preserve"> = temperature  x 100</w:t>
             </w:r>
           </w:p>
         </w:tc>
@@ -6831,7 +6957,7 @@
 </file>
 
 <file path=customXml/itemProps1.xml><?xml version="1.0" encoding="utf-8"?>
-<ds:datastoreItem xmlns:ds="http://schemas.openxmlformats.org/officeDocument/2006/customXml" ds:itemID="{A3681403-584E-4E41-BC1B-AB9552209445}">
+<ds:datastoreItem xmlns:ds="http://schemas.openxmlformats.org/officeDocument/2006/customXml" ds:itemID="{A464349E-5148-4891-833F-0C203694BFFF}">
   <ds:schemaRefs>
     <ds:schemaRef ds:uri="http://schemas.openxmlformats.org/officeDocument/2006/bibliography"/>
   </ds:schemaRefs>

</xml_diff>

<commit_message>
Arbi v8 latest version
</commit_message>
<xml_diff>
--- a/Arduino Pi Protocol.docx
+++ b/Arduino Pi Protocol.docx
@@ -171,6 +171,14 @@
               </w:rPr>
               <w:t>Temp Sensor 1</w:t>
             </w:r>
+            <w:r>
+              <w:rPr>
+                <w:rFonts w:ascii="Garamond" w:hAnsi="Garamond"/>
+                <w:b/>
+                <w:sz w:val="24"/>
+              </w:rPr>
+              <w:t>/ Inside Temp 1</w:t>
+            </w:r>
           </w:p>
         </w:tc>
         <w:tc>
@@ -206,7 +214,6 @@
                 <w:sz w:val="24"/>
               </w:rPr>
             </w:pPr>
-            <w:proofErr w:type="spellStart"/>
             <w:r>
               <w:rPr>
                 <w:rFonts w:ascii="Garamond" w:hAnsi="Garamond"/>
@@ -214,7 +221,6 @@
               </w:rPr>
               <w:t>aa_bbbb</w:t>
             </w:r>
-            <w:proofErr w:type="spellEnd"/>
           </w:p>
         </w:tc>
         <w:tc>
@@ -229,21 +235,12 @@
                 <w:sz w:val="24"/>
               </w:rPr>
             </w:pPr>
-            <w:proofErr w:type="spellStart"/>
-            <w:r>
-              <w:rPr>
-                <w:rFonts w:ascii="Garamond" w:hAnsi="Garamond"/>
-                <w:sz w:val="24"/>
-              </w:rPr>
-              <w:t>aa</w:t>
-            </w:r>
-            <w:proofErr w:type="spellEnd"/>
-            <w:r>
-              <w:rPr>
-                <w:rFonts w:ascii="Garamond" w:hAnsi="Garamond"/>
-                <w:sz w:val="24"/>
-              </w:rPr>
-              <w:t xml:space="preserve"> = protocol ID</w:t>
+            <w:r>
+              <w:rPr>
+                <w:rFonts w:ascii="Garamond" w:hAnsi="Garamond"/>
+                <w:sz w:val="24"/>
+              </w:rPr>
+              <w:t>aa = protocol ID</w:t>
             </w:r>
             <w:r>
               <w:rPr>
@@ -288,7 +285,6 @@
                 <w:sz w:val="24"/>
               </w:rPr>
             </w:pPr>
-            <w:proofErr w:type="spellStart"/>
             <w:r>
               <w:rPr>
                 <w:rFonts w:ascii="Garamond" w:hAnsi="Garamond"/>
@@ -303,7 +299,6 @@
               </w:rPr>
               <w:t>bb</w:t>
             </w:r>
-            <w:proofErr w:type="spellEnd"/>
             <w:r>
               <w:rPr>
                 <w:rFonts w:ascii="Garamond" w:hAnsi="Garamond"/>
@@ -330,17 +325,8 @@
                 <w:rFonts w:ascii="Garamond" w:hAnsi="Garamond"/>
                 <w:sz w:val="24"/>
               </w:rPr>
-              <w:t xml:space="preserve">00.00 to 99.99 </w:t>
-            </w:r>
-            <w:proofErr w:type="spellStart"/>
-            <w:r>
-              <w:rPr>
-                <w:rFonts w:ascii="Garamond" w:hAnsi="Garamond"/>
-                <w:sz w:val="24"/>
-              </w:rPr>
-              <w:t>degC</w:t>
-            </w:r>
-            <w:proofErr w:type="spellEnd"/>
+              <w:t>00.00 to 99.99 degC</w:t>
+            </w:r>
           </w:p>
         </w:tc>
       </w:tr>
@@ -368,6 +354,14 @@
               </w:rPr>
               <w:t>Temp Sensor 2</w:t>
             </w:r>
+            <w:r>
+              <w:rPr>
+                <w:rFonts w:ascii="Garamond" w:hAnsi="Garamond"/>
+                <w:b/>
+                <w:sz w:val="24"/>
+              </w:rPr>
+              <w:t>/ Inside Temp 2</w:t>
+            </w:r>
           </w:p>
         </w:tc>
         <w:tc>
@@ -403,7 +397,6 @@
                 <w:sz w:val="24"/>
               </w:rPr>
             </w:pPr>
-            <w:proofErr w:type="spellStart"/>
             <w:r>
               <w:rPr>
                 <w:rFonts w:ascii="Garamond" w:hAnsi="Garamond"/>
@@ -411,7 +404,6 @@
               </w:rPr>
               <w:t>aa_bbbb</w:t>
             </w:r>
-            <w:proofErr w:type="spellEnd"/>
           </w:p>
         </w:tc>
         <w:tc>
@@ -426,21 +418,12 @@
                 <w:sz w:val="24"/>
               </w:rPr>
             </w:pPr>
-            <w:proofErr w:type="spellStart"/>
-            <w:r>
-              <w:rPr>
-                <w:rFonts w:ascii="Garamond" w:hAnsi="Garamond"/>
-                <w:sz w:val="24"/>
-              </w:rPr>
-              <w:t>aa</w:t>
-            </w:r>
-            <w:proofErr w:type="spellEnd"/>
-            <w:r>
-              <w:rPr>
-                <w:rFonts w:ascii="Garamond" w:hAnsi="Garamond"/>
-                <w:sz w:val="24"/>
-              </w:rPr>
-              <w:t xml:space="preserve"> = protocol ID</w:t>
+            <w:r>
+              <w:rPr>
+                <w:rFonts w:ascii="Garamond" w:hAnsi="Garamond"/>
+                <w:sz w:val="24"/>
+              </w:rPr>
+              <w:t>aa = protocol ID</w:t>
             </w:r>
             <w:r>
               <w:rPr>
@@ -456,7 +439,6 @@
               </w:rPr>
               <w:t xml:space="preserve"> </w:t>
             </w:r>
-            <w:proofErr w:type="spellStart"/>
             <w:r>
               <w:rPr>
                 <w:rFonts w:ascii="Garamond" w:hAnsi="Garamond"/>
@@ -471,7 +453,6 @@
               </w:rPr>
               <w:t>bb</w:t>
             </w:r>
-            <w:proofErr w:type="spellEnd"/>
             <w:r>
               <w:rPr>
                 <w:rFonts w:ascii="Garamond" w:hAnsi="Garamond"/>
@@ -498,17 +479,8 @@
                 <w:rFonts w:ascii="Garamond" w:hAnsi="Garamond"/>
                 <w:sz w:val="24"/>
               </w:rPr>
-              <w:t xml:space="preserve">00.00 to 99.99 </w:t>
-            </w:r>
-            <w:proofErr w:type="spellStart"/>
-            <w:r>
-              <w:rPr>
-                <w:rFonts w:ascii="Garamond" w:hAnsi="Garamond"/>
-                <w:sz w:val="24"/>
-              </w:rPr>
-              <w:t>degC</w:t>
-            </w:r>
-            <w:proofErr w:type="spellEnd"/>
+              <w:t>00.00 to 99.99 degC</w:t>
+            </w:r>
           </w:p>
         </w:tc>
       </w:tr>
@@ -536,6 +508,14 @@
               </w:rPr>
               <w:t>Temp Sensor 3</w:t>
             </w:r>
+            <w:r>
+              <w:rPr>
+                <w:rFonts w:ascii="Garamond" w:hAnsi="Garamond"/>
+                <w:b/>
+                <w:sz w:val="24"/>
+              </w:rPr>
+              <w:t>/ Inside Temp 3</w:t>
+            </w:r>
           </w:p>
         </w:tc>
         <w:tc>
@@ -571,7 +551,6 @@
                 <w:sz w:val="24"/>
               </w:rPr>
             </w:pPr>
-            <w:proofErr w:type="spellStart"/>
             <w:r>
               <w:rPr>
                 <w:rFonts w:ascii="Garamond" w:hAnsi="Garamond"/>
@@ -579,7 +558,6 @@
               </w:rPr>
               <w:t>aa_bbbb</w:t>
             </w:r>
-            <w:proofErr w:type="spellEnd"/>
           </w:p>
         </w:tc>
         <w:tc>
@@ -594,21 +572,12 @@
                 <w:sz w:val="24"/>
               </w:rPr>
             </w:pPr>
-            <w:proofErr w:type="spellStart"/>
-            <w:r>
-              <w:rPr>
-                <w:rFonts w:ascii="Garamond" w:hAnsi="Garamond"/>
-                <w:sz w:val="24"/>
-              </w:rPr>
-              <w:t>aa</w:t>
-            </w:r>
-            <w:proofErr w:type="spellEnd"/>
-            <w:r>
-              <w:rPr>
-                <w:rFonts w:ascii="Garamond" w:hAnsi="Garamond"/>
-                <w:sz w:val="24"/>
-              </w:rPr>
-              <w:t xml:space="preserve"> = protocol ID</w:t>
+            <w:r>
+              <w:rPr>
+                <w:rFonts w:ascii="Garamond" w:hAnsi="Garamond"/>
+                <w:sz w:val="24"/>
+              </w:rPr>
+              <w:t>aa = protocol ID</w:t>
             </w:r>
             <w:r>
               <w:rPr>
@@ -624,7 +593,6 @@
               </w:rPr>
               <w:t xml:space="preserve"> </w:t>
             </w:r>
-            <w:proofErr w:type="spellStart"/>
             <w:r>
               <w:rPr>
                 <w:rFonts w:ascii="Garamond" w:hAnsi="Garamond"/>
@@ -639,7 +607,6 @@
               </w:rPr>
               <w:t>bb</w:t>
             </w:r>
-            <w:proofErr w:type="spellEnd"/>
             <w:r>
               <w:rPr>
                 <w:rFonts w:ascii="Garamond" w:hAnsi="Garamond"/>
@@ -666,17 +633,8 @@
                 <w:rFonts w:ascii="Garamond" w:hAnsi="Garamond"/>
                 <w:sz w:val="24"/>
               </w:rPr>
-              <w:t xml:space="preserve">00.00 to 99.99 </w:t>
-            </w:r>
-            <w:proofErr w:type="spellStart"/>
-            <w:r>
-              <w:rPr>
-                <w:rFonts w:ascii="Garamond" w:hAnsi="Garamond"/>
-                <w:sz w:val="24"/>
-              </w:rPr>
-              <w:t>degC</w:t>
-            </w:r>
-            <w:proofErr w:type="spellEnd"/>
+              <w:t>00.00 to 99.99 degC</w:t>
+            </w:r>
           </w:p>
         </w:tc>
       </w:tr>
@@ -704,6 +662,14 @@
               </w:rPr>
               <w:t>Temp Sensor 4</w:t>
             </w:r>
+            <w:r>
+              <w:rPr>
+                <w:rFonts w:ascii="Garamond" w:hAnsi="Garamond"/>
+                <w:b/>
+                <w:sz w:val="24"/>
+              </w:rPr>
+              <w:t>/ Inside Temp 4</w:t>
+            </w:r>
           </w:p>
         </w:tc>
         <w:tc>
@@ -739,7 +705,6 @@
                 <w:sz w:val="24"/>
               </w:rPr>
             </w:pPr>
-            <w:proofErr w:type="spellStart"/>
             <w:r>
               <w:rPr>
                 <w:rFonts w:ascii="Garamond" w:hAnsi="Garamond"/>
@@ -747,7 +712,6 @@
               </w:rPr>
               <w:t>aa_bbbb</w:t>
             </w:r>
-            <w:proofErr w:type="spellEnd"/>
           </w:p>
         </w:tc>
         <w:tc>
@@ -762,21 +726,12 @@
                 <w:sz w:val="24"/>
               </w:rPr>
             </w:pPr>
-            <w:proofErr w:type="spellStart"/>
-            <w:r>
-              <w:rPr>
-                <w:rFonts w:ascii="Garamond" w:hAnsi="Garamond"/>
-                <w:sz w:val="24"/>
-              </w:rPr>
-              <w:t>aa</w:t>
-            </w:r>
-            <w:proofErr w:type="spellEnd"/>
-            <w:r>
-              <w:rPr>
-                <w:rFonts w:ascii="Garamond" w:hAnsi="Garamond"/>
-                <w:sz w:val="24"/>
-              </w:rPr>
-              <w:t xml:space="preserve"> = protocol ID</w:t>
+            <w:r>
+              <w:rPr>
+                <w:rFonts w:ascii="Garamond" w:hAnsi="Garamond"/>
+                <w:sz w:val="24"/>
+              </w:rPr>
+              <w:t>aa = protocol ID</w:t>
             </w:r>
             <w:r>
               <w:rPr>
@@ -792,7 +747,6 @@
               </w:rPr>
               <w:t xml:space="preserve"> </w:t>
             </w:r>
-            <w:proofErr w:type="spellStart"/>
             <w:r>
               <w:rPr>
                 <w:rFonts w:ascii="Garamond" w:hAnsi="Garamond"/>
@@ -807,7 +761,6 @@
               </w:rPr>
               <w:t>bb</w:t>
             </w:r>
-            <w:proofErr w:type="spellEnd"/>
             <w:r>
               <w:rPr>
                 <w:rFonts w:ascii="Garamond" w:hAnsi="Garamond"/>
@@ -834,17 +787,8 @@
                 <w:rFonts w:ascii="Garamond" w:hAnsi="Garamond"/>
                 <w:sz w:val="24"/>
               </w:rPr>
-              <w:t xml:space="preserve">00.00 to 99.99 </w:t>
-            </w:r>
-            <w:proofErr w:type="spellStart"/>
-            <w:r>
-              <w:rPr>
-                <w:rFonts w:ascii="Garamond" w:hAnsi="Garamond"/>
-                <w:sz w:val="24"/>
-              </w:rPr>
-              <w:t>degC</w:t>
-            </w:r>
-            <w:proofErr w:type="spellEnd"/>
+              <w:t>00.00 to 99.99 degC</w:t>
+            </w:r>
           </w:p>
         </w:tc>
       </w:tr>
@@ -872,6 +816,14 @@
               </w:rPr>
               <w:t>Temp Sensor 5</w:t>
             </w:r>
+            <w:r>
+              <w:rPr>
+                <w:rFonts w:ascii="Garamond" w:hAnsi="Garamond"/>
+                <w:b/>
+                <w:sz w:val="24"/>
+              </w:rPr>
+              <w:t>/ Inside Temp 5</w:t>
+            </w:r>
           </w:p>
         </w:tc>
         <w:tc>
@@ -907,7 +859,6 @@
                 <w:sz w:val="24"/>
               </w:rPr>
             </w:pPr>
-            <w:proofErr w:type="spellStart"/>
             <w:r>
               <w:rPr>
                 <w:rFonts w:ascii="Garamond" w:hAnsi="Garamond"/>
@@ -915,7 +866,6 @@
               </w:rPr>
               <w:t>aa_bbbb</w:t>
             </w:r>
-            <w:proofErr w:type="spellEnd"/>
           </w:p>
         </w:tc>
         <w:tc>
@@ -930,21 +880,12 @@
                 <w:sz w:val="24"/>
               </w:rPr>
             </w:pPr>
-            <w:proofErr w:type="spellStart"/>
-            <w:r>
-              <w:rPr>
-                <w:rFonts w:ascii="Garamond" w:hAnsi="Garamond"/>
-                <w:sz w:val="24"/>
-              </w:rPr>
-              <w:t>aa</w:t>
-            </w:r>
-            <w:proofErr w:type="spellEnd"/>
-            <w:r>
-              <w:rPr>
-                <w:rFonts w:ascii="Garamond" w:hAnsi="Garamond"/>
-                <w:sz w:val="24"/>
-              </w:rPr>
-              <w:t xml:space="preserve"> = protocol ID</w:t>
+            <w:r>
+              <w:rPr>
+                <w:rFonts w:ascii="Garamond" w:hAnsi="Garamond"/>
+                <w:sz w:val="24"/>
+              </w:rPr>
+              <w:t>aa = protocol ID</w:t>
             </w:r>
             <w:r>
               <w:rPr>
@@ -960,7 +901,6 @@
               </w:rPr>
               <w:t xml:space="preserve"> </w:t>
             </w:r>
-            <w:proofErr w:type="spellStart"/>
             <w:r>
               <w:rPr>
                 <w:rFonts w:ascii="Garamond" w:hAnsi="Garamond"/>
@@ -975,7 +915,6 @@
               </w:rPr>
               <w:t>bb</w:t>
             </w:r>
-            <w:proofErr w:type="spellEnd"/>
             <w:r>
               <w:rPr>
                 <w:rFonts w:ascii="Garamond" w:hAnsi="Garamond"/>
@@ -1002,17 +941,8 @@
                 <w:rFonts w:ascii="Garamond" w:hAnsi="Garamond"/>
                 <w:sz w:val="24"/>
               </w:rPr>
-              <w:t xml:space="preserve">00.00 to 99.99 </w:t>
-            </w:r>
-            <w:proofErr w:type="spellStart"/>
-            <w:r>
-              <w:rPr>
-                <w:rFonts w:ascii="Garamond" w:hAnsi="Garamond"/>
-                <w:sz w:val="24"/>
-              </w:rPr>
-              <w:t>degC</w:t>
-            </w:r>
-            <w:proofErr w:type="spellEnd"/>
+              <w:t>00.00 to 99.99 degC</w:t>
+            </w:r>
           </w:p>
         </w:tc>
       </w:tr>
@@ -1040,6 +970,14 @@
               </w:rPr>
               <w:t>Temp Sensor 6</w:t>
             </w:r>
+            <w:r>
+              <w:rPr>
+                <w:rFonts w:ascii="Garamond" w:hAnsi="Garamond"/>
+                <w:b/>
+                <w:sz w:val="24"/>
+              </w:rPr>
+              <w:t>/ Inside Temp 6</w:t>
+            </w:r>
           </w:p>
         </w:tc>
         <w:tc>
@@ -1075,7 +1013,6 @@
                 <w:sz w:val="24"/>
               </w:rPr>
             </w:pPr>
-            <w:proofErr w:type="spellStart"/>
             <w:r>
               <w:rPr>
                 <w:rFonts w:ascii="Garamond" w:hAnsi="Garamond"/>
@@ -1083,7 +1020,6 @@
               </w:rPr>
               <w:t>aa_bbbb</w:t>
             </w:r>
-            <w:proofErr w:type="spellEnd"/>
           </w:p>
         </w:tc>
         <w:tc>
@@ -1098,21 +1034,12 @@
                 <w:sz w:val="24"/>
               </w:rPr>
             </w:pPr>
-            <w:proofErr w:type="spellStart"/>
-            <w:r>
-              <w:rPr>
-                <w:rFonts w:ascii="Garamond" w:hAnsi="Garamond"/>
-                <w:sz w:val="24"/>
-              </w:rPr>
-              <w:t>aa</w:t>
-            </w:r>
-            <w:proofErr w:type="spellEnd"/>
-            <w:r>
-              <w:rPr>
-                <w:rFonts w:ascii="Garamond" w:hAnsi="Garamond"/>
-                <w:sz w:val="24"/>
-              </w:rPr>
-              <w:t xml:space="preserve"> = protocol ID</w:t>
+            <w:r>
+              <w:rPr>
+                <w:rFonts w:ascii="Garamond" w:hAnsi="Garamond"/>
+                <w:sz w:val="24"/>
+              </w:rPr>
+              <w:t>aa = protocol ID</w:t>
             </w:r>
             <w:r>
               <w:rPr>
@@ -1128,7 +1055,6 @@
               </w:rPr>
               <w:t xml:space="preserve"> </w:t>
             </w:r>
-            <w:proofErr w:type="spellStart"/>
             <w:r>
               <w:rPr>
                 <w:rFonts w:ascii="Garamond" w:hAnsi="Garamond"/>
@@ -1143,7 +1069,6 @@
               </w:rPr>
               <w:t>bb</w:t>
             </w:r>
-            <w:proofErr w:type="spellEnd"/>
             <w:r>
               <w:rPr>
                 <w:rFonts w:ascii="Garamond" w:hAnsi="Garamond"/>
@@ -1170,17 +1095,8 @@
                 <w:rFonts w:ascii="Garamond" w:hAnsi="Garamond"/>
                 <w:sz w:val="24"/>
               </w:rPr>
-              <w:t xml:space="preserve">00.00 to 99.99 </w:t>
-            </w:r>
-            <w:proofErr w:type="spellStart"/>
-            <w:r>
-              <w:rPr>
-                <w:rFonts w:ascii="Garamond" w:hAnsi="Garamond"/>
-                <w:sz w:val="24"/>
-              </w:rPr>
-              <w:t>degC</w:t>
-            </w:r>
-            <w:proofErr w:type="spellEnd"/>
+              <w:t>00.00 to 99.99 degC</w:t>
+            </w:r>
           </w:p>
         </w:tc>
       </w:tr>
@@ -1208,6 +1124,14 @@
               </w:rPr>
               <w:t>Temp Sensor 7</w:t>
             </w:r>
+            <w:r>
+              <w:rPr>
+                <w:rFonts w:ascii="Garamond" w:hAnsi="Garamond"/>
+                <w:b/>
+                <w:sz w:val="24"/>
+              </w:rPr>
+              <w:t>/ Water Temp 1</w:t>
+            </w:r>
           </w:p>
         </w:tc>
         <w:tc>
@@ -1243,7 +1167,6 @@
                 <w:sz w:val="24"/>
               </w:rPr>
             </w:pPr>
-            <w:proofErr w:type="spellStart"/>
             <w:r>
               <w:rPr>
                 <w:rFonts w:ascii="Garamond" w:hAnsi="Garamond"/>
@@ -1251,7 +1174,6 @@
               </w:rPr>
               <w:t>aa_bbbb</w:t>
             </w:r>
-            <w:proofErr w:type="spellEnd"/>
           </w:p>
         </w:tc>
         <w:tc>
@@ -1266,21 +1188,12 @@
                 <w:sz w:val="24"/>
               </w:rPr>
             </w:pPr>
-            <w:proofErr w:type="spellStart"/>
-            <w:r>
-              <w:rPr>
-                <w:rFonts w:ascii="Garamond" w:hAnsi="Garamond"/>
-                <w:sz w:val="24"/>
-              </w:rPr>
-              <w:t>aa</w:t>
-            </w:r>
-            <w:proofErr w:type="spellEnd"/>
-            <w:r>
-              <w:rPr>
-                <w:rFonts w:ascii="Garamond" w:hAnsi="Garamond"/>
-                <w:sz w:val="24"/>
-              </w:rPr>
-              <w:t xml:space="preserve"> = protocol ID</w:t>
+            <w:r>
+              <w:rPr>
+                <w:rFonts w:ascii="Garamond" w:hAnsi="Garamond"/>
+                <w:sz w:val="24"/>
+              </w:rPr>
+              <w:t>aa = protocol ID</w:t>
             </w:r>
             <w:r>
               <w:rPr>
@@ -1296,7 +1209,6 @@
               </w:rPr>
               <w:t xml:space="preserve"> </w:t>
             </w:r>
-            <w:proofErr w:type="spellStart"/>
             <w:r>
               <w:rPr>
                 <w:rFonts w:ascii="Garamond" w:hAnsi="Garamond"/>
@@ -1311,7 +1223,6 @@
               </w:rPr>
               <w:t>bb</w:t>
             </w:r>
-            <w:proofErr w:type="spellEnd"/>
             <w:r>
               <w:rPr>
                 <w:rFonts w:ascii="Garamond" w:hAnsi="Garamond"/>
@@ -1338,17 +1249,8 @@
                 <w:rFonts w:ascii="Garamond" w:hAnsi="Garamond"/>
                 <w:sz w:val="24"/>
               </w:rPr>
-              <w:t xml:space="preserve">00.00 to 99.99 </w:t>
-            </w:r>
-            <w:proofErr w:type="spellStart"/>
-            <w:r>
-              <w:rPr>
-                <w:rFonts w:ascii="Garamond" w:hAnsi="Garamond"/>
-                <w:sz w:val="24"/>
-              </w:rPr>
-              <w:t>degC</w:t>
-            </w:r>
-            <w:proofErr w:type="spellEnd"/>
+              <w:t>00.00 to 99.99 degC</w:t>
+            </w:r>
           </w:p>
         </w:tc>
       </w:tr>
@@ -1376,6 +1278,14 @@
               </w:rPr>
               <w:t>Temp Sensor 8</w:t>
             </w:r>
+            <w:r>
+              <w:rPr>
+                <w:rFonts w:ascii="Garamond" w:hAnsi="Garamond"/>
+                <w:b/>
+                <w:sz w:val="24"/>
+              </w:rPr>
+              <w:t>/ Water Temp 2</w:t>
+            </w:r>
           </w:p>
         </w:tc>
         <w:tc>
@@ -1411,7 +1321,6 @@
                 <w:sz w:val="24"/>
               </w:rPr>
             </w:pPr>
-            <w:proofErr w:type="spellStart"/>
             <w:r>
               <w:rPr>
                 <w:rFonts w:ascii="Garamond" w:hAnsi="Garamond"/>
@@ -1419,7 +1328,6 @@
               </w:rPr>
               <w:t>aa_bbbb</w:t>
             </w:r>
-            <w:proofErr w:type="spellEnd"/>
           </w:p>
         </w:tc>
         <w:tc>
@@ -1434,21 +1342,12 @@
                 <w:sz w:val="24"/>
               </w:rPr>
             </w:pPr>
-            <w:proofErr w:type="spellStart"/>
-            <w:r>
-              <w:rPr>
-                <w:rFonts w:ascii="Garamond" w:hAnsi="Garamond"/>
-                <w:sz w:val="24"/>
-              </w:rPr>
-              <w:t>aa</w:t>
-            </w:r>
-            <w:proofErr w:type="spellEnd"/>
-            <w:r>
-              <w:rPr>
-                <w:rFonts w:ascii="Garamond" w:hAnsi="Garamond"/>
-                <w:sz w:val="24"/>
-              </w:rPr>
-              <w:t xml:space="preserve"> = protocol ID</w:t>
+            <w:r>
+              <w:rPr>
+                <w:rFonts w:ascii="Garamond" w:hAnsi="Garamond"/>
+                <w:sz w:val="24"/>
+              </w:rPr>
+              <w:t>aa = protocol ID</w:t>
             </w:r>
             <w:r>
               <w:rPr>
@@ -1504,17 +1403,8 @@
                 <w:rFonts w:ascii="Garamond" w:hAnsi="Garamond"/>
                 <w:sz w:val="24"/>
               </w:rPr>
-              <w:t xml:space="preserve">00.00 to 99.99 </w:t>
-            </w:r>
-            <w:proofErr w:type="spellStart"/>
-            <w:r>
-              <w:rPr>
-                <w:rFonts w:ascii="Garamond" w:hAnsi="Garamond"/>
-                <w:sz w:val="24"/>
-              </w:rPr>
-              <w:t>degC</w:t>
-            </w:r>
-            <w:proofErr w:type="spellEnd"/>
+              <w:t>00.00 to 99.99 degC</w:t>
+            </w:r>
           </w:p>
         </w:tc>
       </w:tr>
@@ -1616,25 +1506,7 @@
                 <w:b/>
                 <w:sz w:val="24"/>
               </w:rPr>
-              <w:t xml:space="preserve">Temp </w:t>
-            </w:r>
-            <w:proofErr w:type="spellStart"/>
-            <w:r>
-              <w:rPr>
-                <w:rFonts w:ascii="Garamond" w:hAnsi="Garamond"/>
-                <w:b/>
-                <w:sz w:val="24"/>
-              </w:rPr>
-              <w:t>Setpoint</w:t>
-            </w:r>
-            <w:proofErr w:type="spellEnd"/>
-            <w:r>
-              <w:rPr>
-                <w:rFonts w:ascii="Garamond" w:hAnsi="Garamond"/>
-                <w:b/>
-                <w:sz w:val="24"/>
-              </w:rPr>
-              <w:t xml:space="preserve"> Air</w:t>
+              <w:t>Temp Setpoint Air</w:t>
             </w:r>
           </w:p>
         </w:tc>
@@ -1671,15 +1543,13 @@
                 <w:sz w:val="24"/>
               </w:rPr>
             </w:pPr>
-            <w:proofErr w:type="spellStart"/>
-            <w:r>
-              <w:rPr>
-                <w:rFonts w:ascii="Garamond" w:hAnsi="Garamond"/>
-                <w:sz w:val="24"/>
-              </w:rPr>
-              <w:t>aa_bbb</w:t>
-            </w:r>
-            <w:proofErr w:type="spellEnd"/>
+            <w:r>
+              <w:rPr>
+                <w:rFonts w:ascii="Garamond" w:hAnsi="Garamond"/>
+                <w:sz w:val="24"/>
+              </w:rPr>
+              <w:t>aa_bb</w:t>
+            </w:r>
           </w:p>
         </w:tc>
         <w:tc>
@@ -1694,45 +1564,34 @@
                 <w:sz w:val="24"/>
               </w:rPr>
             </w:pPr>
-            <w:proofErr w:type="spellStart"/>
-            <w:r>
-              <w:rPr>
-                <w:rFonts w:ascii="Garamond" w:hAnsi="Garamond"/>
-                <w:sz w:val="24"/>
-              </w:rPr>
-              <w:t>aa</w:t>
-            </w:r>
-            <w:proofErr w:type="spellEnd"/>
-            <w:r>
-              <w:rPr>
-                <w:rFonts w:ascii="Garamond" w:hAnsi="Garamond"/>
-                <w:sz w:val="24"/>
-              </w:rPr>
-              <w:t xml:space="preserve"> = protocol ID</w:t>
-            </w:r>
-          </w:p>
-          <w:p>
-            <w:pPr>
-              <w:rPr>
-                <w:rFonts w:ascii="Garamond" w:hAnsi="Garamond"/>
-                <w:sz w:val="24"/>
-              </w:rPr>
-            </w:pPr>
-            <w:proofErr w:type="spellStart"/>
-            <w:r>
-              <w:rPr>
-                <w:rFonts w:ascii="Garamond" w:hAnsi="Garamond"/>
-                <w:sz w:val="24"/>
-              </w:rPr>
-              <w:t>bbb</w:t>
-            </w:r>
-            <w:proofErr w:type="spellEnd"/>
-            <w:r>
-              <w:rPr>
-                <w:rFonts w:ascii="Garamond" w:hAnsi="Garamond"/>
-                <w:sz w:val="24"/>
-              </w:rPr>
-              <w:t xml:space="preserve"> = temperature x 10</w:t>
+            <w:r>
+              <w:rPr>
+                <w:rFonts w:ascii="Garamond" w:hAnsi="Garamond"/>
+                <w:sz w:val="24"/>
+              </w:rPr>
+              <w:t>aa = protocol ID</w:t>
+            </w:r>
+          </w:p>
+          <w:p>
+            <w:pPr>
+              <w:rPr>
+                <w:rFonts w:ascii="Garamond" w:hAnsi="Garamond"/>
+                <w:sz w:val="24"/>
+              </w:rPr>
+            </w:pPr>
+            <w:r>
+              <w:rPr>
+                <w:rFonts w:ascii="Garamond" w:hAnsi="Garamond"/>
+                <w:sz w:val="24"/>
+              </w:rPr>
+              <w:t>bb</w:t>
+            </w:r>
+            <w:r>
+              <w:rPr>
+                <w:rFonts w:ascii="Garamond" w:hAnsi="Garamond"/>
+                <w:sz w:val="24"/>
+              </w:rPr>
+              <w:t xml:space="preserve"> = temperature</w:t>
             </w:r>
           </w:p>
         </w:tc>
@@ -1753,17 +1612,15 @@
                 <w:rFonts w:ascii="Garamond" w:hAnsi="Garamond"/>
                 <w:sz w:val="24"/>
               </w:rPr>
-              <w:t xml:space="preserve">0.00 to 99.9 </w:t>
-            </w:r>
-            <w:proofErr w:type="spellStart"/>
-            <w:r>
-              <w:rPr>
-                <w:rFonts w:ascii="Garamond" w:hAnsi="Garamond"/>
-                <w:sz w:val="24"/>
-              </w:rPr>
-              <w:t>degC</w:t>
-            </w:r>
-            <w:proofErr w:type="spellEnd"/>
+              <w:t>0 to 99</w:t>
+            </w:r>
+            <w:r>
+              <w:rPr>
+                <w:rFonts w:ascii="Garamond" w:hAnsi="Garamond"/>
+                <w:sz w:val="24"/>
+              </w:rPr>
+              <w:t xml:space="preserve"> degC</w:t>
+            </w:r>
           </w:p>
         </w:tc>
       </w:tr>
@@ -1790,25 +1647,7 @@
                 <w:b/>
                 <w:sz w:val="24"/>
               </w:rPr>
-              <w:t xml:space="preserve">Temp </w:t>
-            </w:r>
-            <w:proofErr w:type="spellStart"/>
-            <w:r>
-              <w:rPr>
-                <w:rFonts w:ascii="Garamond" w:hAnsi="Garamond"/>
-                <w:b/>
-                <w:sz w:val="24"/>
-              </w:rPr>
-              <w:t>Setpoint</w:t>
-            </w:r>
-            <w:proofErr w:type="spellEnd"/>
-            <w:r>
-              <w:rPr>
-                <w:rFonts w:ascii="Garamond" w:hAnsi="Garamond"/>
-                <w:b/>
-                <w:sz w:val="24"/>
-              </w:rPr>
-              <w:t xml:space="preserve"> Water</w:t>
+              <w:t>Temp Setpoint Water</w:t>
             </w:r>
           </w:p>
         </w:tc>
@@ -1845,15 +1684,13 @@
                 <w:sz w:val="24"/>
               </w:rPr>
             </w:pPr>
-            <w:proofErr w:type="spellStart"/>
-            <w:r>
-              <w:rPr>
-                <w:rFonts w:ascii="Garamond" w:hAnsi="Garamond"/>
-                <w:sz w:val="24"/>
-              </w:rPr>
-              <w:t>aa_bbb</w:t>
-            </w:r>
-            <w:proofErr w:type="spellEnd"/>
+            <w:r>
+              <w:rPr>
+                <w:rFonts w:ascii="Garamond" w:hAnsi="Garamond"/>
+                <w:sz w:val="24"/>
+              </w:rPr>
+              <w:t>aa_bb</w:t>
+            </w:r>
           </w:p>
         </w:tc>
         <w:tc>
@@ -1868,45 +1705,34 @@
                 <w:sz w:val="24"/>
               </w:rPr>
             </w:pPr>
-            <w:proofErr w:type="spellStart"/>
-            <w:r>
-              <w:rPr>
-                <w:rFonts w:ascii="Garamond" w:hAnsi="Garamond"/>
-                <w:sz w:val="24"/>
-              </w:rPr>
-              <w:t>aa</w:t>
-            </w:r>
-            <w:proofErr w:type="spellEnd"/>
-            <w:r>
-              <w:rPr>
-                <w:rFonts w:ascii="Garamond" w:hAnsi="Garamond"/>
-                <w:sz w:val="24"/>
-              </w:rPr>
-              <w:t xml:space="preserve"> = protocol ID</w:t>
-            </w:r>
-          </w:p>
-          <w:p>
-            <w:pPr>
-              <w:rPr>
-                <w:rFonts w:ascii="Garamond" w:hAnsi="Garamond"/>
-                <w:sz w:val="24"/>
-              </w:rPr>
-            </w:pPr>
-            <w:proofErr w:type="spellStart"/>
-            <w:r>
-              <w:rPr>
-                <w:rFonts w:ascii="Garamond" w:hAnsi="Garamond"/>
-                <w:sz w:val="24"/>
-              </w:rPr>
-              <w:t>bbb</w:t>
-            </w:r>
-            <w:proofErr w:type="spellEnd"/>
-            <w:r>
-              <w:rPr>
-                <w:rFonts w:ascii="Garamond" w:hAnsi="Garamond"/>
-                <w:sz w:val="24"/>
-              </w:rPr>
-              <w:t xml:space="preserve"> = temperature x 10</w:t>
+            <w:r>
+              <w:rPr>
+                <w:rFonts w:ascii="Garamond" w:hAnsi="Garamond"/>
+                <w:sz w:val="24"/>
+              </w:rPr>
+              <w:t>aa = protocol ID</w:t>
+            </w:r>
+          </w:p>
+          <w:p>
+            <w:pPr>
+              <w:rPr>
+                <w:rFonts w:ascii="Garamond" w:hAnsi="Garamond"/>
+                <w:sz w:val="24"/>
+              </w:rPr>
+            </w:pPr>
+            <w:r>
+              <w:rPr>
+                <w:rFonts w:ascii="Garamond" w:hAnsi="Garamond"/>
+                <w:sz w:val="24"/>
+              </w:rPr>
+              <w:t>bb</w:t>
+            </w:r>
+            <w:r>
+              <w:rPr>
+                <w:rFonts w:ascii="Garamond" w:hAnsi="Garamond"/>
+                <w:sz w:val="24"/>
+              </w:rPr>
+              <w:t xml:space="preserve"> = temperature</w:t>
             </w:r>
           </w:p>
         </w:tc>
@@ -1927,17 +1753,15 @@
                 <w:rFonts w:ascii="Garamond" w:hAnsi="Garamond"/>
                 <w:sz w:val="24"/>
               </w:rPr>
-              <w:t xml:space="preserve">0.00 to 99.9 </w:t>
-            </w:r>
-            <w:proofErr w:type="spellStart"/>
-            <w:r>
-              <w:rPr>
-                <w:rFonts w:ascii="Garamond" w:hAnsi="Garamond"/>
-                <w:sz w:val="24"/>
-              </w:rPr>
-              <w:t>degC</w:t>
-            </w:r>
-            <w:proofErr w:type="spellEnd"/>
+              <w:t>0 to 99</w:t>
+            </w:r>
+            <w:r>
+              <w:rPr>
+                <w:rFonts w:ascii="Garamond" w:hAnsi="Garamond"/>
+                <w:sz w:val="24"/>
+              </w:rPr>
+              <w:t xml:space="preserve"> degC</w:t>
+            </w:r>
           </w:p>
         </w:tc>
       </w:tr>
@@ -2002,7 +1826,6 @@
                 <w:sz w:val="24"/>
               </w:rPr>
             </w:pPr>
-            <w:proofErr w:type="spellStart"/>
             <w:r>
               <w:rPr>
                 <w:rFonts w:ascii="Garamond" w:hAnsi="Garamond"/>
@@ -2010,7 +1833,6 @@
               </w:rPr>
               <w:t>aa_bcdefgh</w:t>
             </w:r>
-            <w:proofErr w:type="spellEnd"/>
           </w:p>
         </w:tc>
         <w:tc>
@@ -2025,21 +1847,12 @@
                 <w:sz w:val="24"/>
               </w:rPr>
             </w:pPr>
-            <w:proofErr w:type="spellStart"/>
-            <w:r>
-              <w:rPr>
-                <w:rFonts w:ascii="Garamond" w:hAnsi="Garamond"/>
-                <w:sz w:val="24"/>
-              </w:rPr>
-              <w:t>aa</w:t>
-            </w:r>
-            <w:proofErr w:type="spellEnd"/>
-            <w:r>
-              <w:rPr>
-                <w:rFonts w:ascii="Garamond" w:hAnsi="Garamond"/>
-                <w:sz w:val="24"/>
-              </w:rPr>
-              <w:t xml:space="preserve"> = protocol ID</w:t>
+            <w:r>
+              <w:rPr>
+                <w:rFonts w:ascii="Garamond" w:hAnsi="Garamond"/>
+                <w:sz w:val="24"/>
+              </w:rPr>
+              <w:t>aa = protocol ID</w:t>
             </w:r>
           </w:p>
           <w:p>
@@ -2230,7 +2043,6 @@
                 <w:sz w:val="24"/>
               </w:rPr>
             </w:pPr>
-            <w:proofErr w:type="spellStart"/>
             <w:r>
               <w:rPr>
                 <w:rFonts w:ascii="Garamond" w:hAnsi="Garamond"/>
@@ -2238,7 +2050,6 @@
               </w:rPr>
               <w:t>aa_bcdefgh</w:t>
             </w:r>
-            <w:proofErr w:type="spellEnd"/>
           </w:p>
         </w:tc>
         <w:tc>
@@ -2253,21 +2064,12 @@
                 <w:sz w:val="24"/>
               </w:rPr>
             </w:pPr>
-            <w:proofErr w:type="spellStart"/>
-            <w:r>
-              <w:rPr>
-                <w:rFonts w:ascii="Garamond" w:hAnsi="Garamond"/>
-                <w:sz w:val="24"/>
-              </w:rPr>
-              <w:t>aa</w:t>
-            </w:r>
-            <w:proofErr w:type="spellEnd"/>
-            <w:r>
-              <w:rPr>
-                <w:rFonts w:ascii="Garamond" w:hAnsi="Garamond"/>
-                <w:sz w:val="24"/>
-              </w:rPr>
-              <w:t xml:space="preserve"> = protocol ID</w:t>
+            <w:r>
+              <w:rPr>
+                <w:rFonts w:ascii="Garamond" w:hAnsi="Garamond"/>
+                <w:sz w:val="24"/>
+              </w:rPr>
+              <w:t>aa = protocol ID</w:t>
             </w:r>
           </w:p>
           <w:p>
@@ -2458,7 +2260,6 @@
                 <w:sz w:val="24"/>
               </w:rPr>
             </w:pPr>
-            <w:proofErr w:type="spellStart"/>
             <w:r>
               <w:rPr>
                 <w:rFonts w:ascii="Garamond" w:hAnsi="Garamond"/>
@@ -2466,7 +2267,6 @@
               </w:rPr>
               <w:t>aa_b</w:t>
             </w:r>
-            <w:proofErr w:type="spellEnd"/>
           </w:p>
         </w:tc>
         <w:tc>
@@ -2481,21 +2281,12 @@
                 <w:sz w:val="24"/>
               </w:rPr>
             </w:pPr>
-            <w:proofErr w:type="spellStart"/>
-            <w:r>
-              <w:rPr>
-                <w:rFonts w:ascii="Garamond" w:hAnsi="Garamond"/>
-                <w:sz w:val="24"/>
-              </w:rPr>
-              <w:t>aa</w:t>
-            </w:r>
-            <w:proofErr w:type="spellEnd"/>
-            <w:r>
-              <w:rPr>
-                <w:rFonts w:ascii="Garamond" w:hAnsi="Garamond"/>
-                <w:sz w:val="24"/>
-              </w:rPr>
-              <w:t xml:space="preserve"> = protocol ID</w:t>
+            <w:r>
+              <w:rPr>
+                <w:rFonts w:ascii="Garamond" w:hAnsi="Garamond"/>
+                <w:sz w:val="24"/>
+              </w:rPr>
+              <w:t>aa = protocol ID</w:t>
             </w:r>
           </w:p>
           <w:p>
@@ -2664,18 +2455,8 @@
                 <w:b/>
                 <w:sz w:val="24"/>
               </w:rPr>
-              <w:t xml:space="preserve">Blue Led 1 </w:t>
-            </w:r>
-            <w:proofErr w:type="spellStart"/>
-            <w:r>
-              <w:rPr>
-                <w:rFonts w:ascii="Garamond" w:hAnsi="Garamond"/>
-                <w:b/>
-                <w:sz w:val="24"/>
-              </w:rPr>
-              <w:t>Setpoint</w:t>
-            </w:r>
-            <w:proofErr w:type="spellEnd"/>
+              <w:t>Blue Led 1 Setpoint</w:t>
+            </w:r>
           </w:p>
         </w:tc>
         <w:tc>
@@ -2711,7 +2492,6 @@
                 <w:sz w:val="24"/>
               </w:rPr>
             </w:pPr>
-            <w:proofErr w:type="spellStart"/>
             <w:r>
               <w:rPr>
                 <w:rFonts w:ascii="Garamond" w:hAnsi="Garamond"/>
@@ -2719,7 +2499,6 @@
               </w:rPr>
               <w:t>aa_bbbbb</w:t>
             </w:r>
-            <w:proofErr w:type="spellEnd"/>
           </w:p>
         </w:tc>
         <w:tc>
@@ -2734,55 +2513,28 @@
                 <w:sz w:val="24"/>
               </w:rPr>
             </w:pPr>
-            <w:proofErr w:type="spellStart"/>
-            <w:r>
-              <w:rPr>
-                <w:rFonts w:ascii="Garamond" w:hAnsi="Garamond"/>
-                <w:sz w:val="24"/>
-              </w:rPr>
-              <w:t>aa</w:t>
-            </w:r>
-            <w:proofErr w:type="spellEnd"/>
-            <w:r>
-              <w:rPr>
-                <w:rFonts w:ascii="Garamond" w:hAnsi="Garamond"/>
-                <w:sz w:val="24"/>
-              </w:rPr>
-              <w:t xml:space="preserve"> = protocol ID</w:t>
-            </w:r>
-          </w:p>
-          <w:p>
-            <w:pPr>
-              <w:rPr>
-                <w:rFonts w:ascii="Garamond" w:hAnsi="Garamond"/>
-                <w:sz w:val="24"/>
-              </w:rPr>
-            </w:pPr>
-            <w:proofErr w:type="spellStart"/>
-            <w:r>
-              <w:rPr>
-                <w:rFonts w:ascii="Garamond" w:hAnsi="Garamond"/>
-                <w:sz w:val="24"/>
-              </w:rPr>
-              <w:t>bbbbb</w:t>
-            </w:r>
-            <w:proofErr w:type="spellEnd"/>
-            <w:r>
-              <w:rPr>
-                <w:rFonts w:ascii="Garamond" w:hAnsi="Garamond"/>
-                <w:sz w:val="24"/>
-              </w:rPr>
-              <w:t xml:space="preserve"> = 16 bit </w:t>
-            </w:r>
-            <w:proofErr w:type="spellStart"/>
-            <w:r>
-              <w:rPr>
-                <w:rFonts w:ascii="Garamond" w:hAnsi="Garamond"/>
-                <w:sz w:val="24"/>
-              </w:rPr>
-              <w:t>uint</w:t>
-            </w:r>
-            <w:proofErr w:type="spellEnd"/>
+            <w:r>
+              <w:rPr>
+                <w:rFonts w:ascii="Garamond" w:hAnsi="Garamond"/>
+                <w:sz w:val="24"/>
+              </w:rPr>
+              <w:t>aa = protocol ID</w:t>
+            </w:r>
+          </w:p>
+          <w:p>
+            <w:pPr>
+              <w:rPr>
+                <w:rFonts w:ascii="Garamond" w:hAnsi="Garamond"/>
+                <w:sz w:val="24"/>
+              </w:rPr>
+            </w:pPr>
+            <w:r>
+              <w:rPr>
+                <w:rFonts w:ascii="Garamond" w:hAnsi="Garamond"/>
+                <w:sz w:val="24"/>
+              </w:rPr>
+              <w:t>bbbbb = 16 bit uint</w:t>
+            </w:r>
             <w:r>
               <w:rPr>
                 <w:rFonts w:ascii="Garamond" w:hAnsi="Garamond"/>
@@ -2809,17 +2561,8 @@
                 <w:rFonts w:ascii="Garamond" w:hAnsi="Garamond"/>
                 <w:sz w:val="24"/>
               </w:rPr>
-              <w:t xml:space="preserve">0 to 65535 for 16 bit </w:t>
-            </w:r>
-            <w:proofErr w:type="spellStart"/>
-            <w:r>
-              <w:rPr>
-                <w:rFonts w:ascii="Garamond" w:hAnsi="Garamond"/>
-                <w:sz w:val="24"/>
-              </w:rPr>
-              <w:t>uint</w:t>
-            </w:r>
-            <w:proofErr w:type="spellEnd"/>
+              <w:t>0 to 65535 for 16 bit uint</w:t>
+            </w:r>
           </w:p>
           <w:p>
             <w:pPr>
@@ -2868,18 +2611,8 @@
                 <w:b/>
                 <w:sz w:val="24"/>
               </w:rPr>
-              <w:t xml:space="preserve">Blue Led 2 </w:t>
-            </w:r>
-            <w:proofErr w:type="spellStart"/>
-            <w:r>
-              <w:rPr>
-                <w:rFonts w:ascii="Garamond" w:hAnsi="Garamond"/>
-                <w:b/>
-                <w:sz w:val="24"/>
-              </w:rPr>
-              <w:t>Setpoint</w:t>
-            </w:r>
-            <w:proofErr w:type="spellEnd"/>
+              <w:t>Blue Led 2 Setpoint</w:t>
+            </w:r>
           </w:p>
         </w:tc>
         <w:tc>
@@ -2915,7 +2648,6 @@
                 <w:sz w:val="24"/>
               </w:rPr>
             </w:pPr>
-            <w:proofErr w:type="spellStart"/>
             <w:r>
               <w:rPr>
                 <w:rFonts w:ascii="Garamond" w:hAnsi="Garamond"/>
@@ -2923,7 +2655,6 @@
               </w:rPr>
               <w:t>aa_bbbbb</w:t>
             </w:r>
-            <w:proofErr w:type="spellEnd"/>
           </w:p>
         </w:tc>
         <w:tc>
@@ -2938,61 +2669,27 @@
                 <w:sz w:val="24"/>
               </w:rPr>
             </w:pPr>
-            <w:proofErr w:type="spellStart"/>
-            <w:r>
-              <w:rPr>
-                <w:rFonts w:ascii="Garamond" w:hAnsi="Garamond"/>
-                <w:sz w:val="24"/>
-              </w:rPr>
-              <w:t>aa</w:t>
-            </w:r>
-            <w:proofErr w:type="spellEnd"/>
-            <w:r>
-              <w:rPr>
-                <w:rFonts w:ascii="Garamond" w:hAnsi="Garamond"/>
-                <w:sz w:val="24"/>
-              </w:rPr>
-              <w:t xml:space="preserve"> = protocol ID</w:t>
-            </w:r>
-          </w:p>
-          <w:p>
-            <w:pPr>
-              <w:rPr>
-                <w:rFonts w:ascii="Garamond" w:hAnsi="Garamond"/>
-                <w:sz w:val="24"/>
-              </w:rPr>
-            </w:pPr>
-            <w:proofErr w:type="spellStart"/>
-            <w:r>
-              <w:rPr>
-                <w:rFonts w:ascii="Garamond" w:hAnsi="Garamond"/>
-                <w:sz w:val="24"/>
-              </w:rPr>
-              <w:t>bbbbb</w:t>
-            </w:r>
-            <w:proofErr w:type="spellEnd"/>
-            <w:r>
-              <w:rPr>
-                <w:rFonts w:ascii="Garamond" w:hAnsi="Garamond"/>
-                <w:sz w:val="24"/>
-              </w:rPr>
-              <w:t xml:space="preserve"> = 16 bit </w:t>
-            </w:r>
-            <w:proofErr w:type="spellStart"/>
-            <w:r>
-              <w:rPr>
-                <w:rFonts w:ascii="Garamond" w:hAnsi="Garamond"/>
-                <w:sz w:val="24"/>
-              </w:rPr>
-              <w:t>uint</w:t>
-            </w:r>
-            <w:proofErr w:type="spellEnd"/>
-            <w:r>
-              <w:rPr>
-                <w:rFonts w:ascii="Garamond" w:hAnsi="Garamond"/>
-                <w:sz w:val="24"/>
-              </w:rPr>
-              <w:t xml:space="preserve"> proportional to luminosity</w:t>
+            <w:r>
+              <w:rPr>
+                <w:rFonts w:ascii="Garamond" w:hAnsi="Garamond"/>
+                <w:sz w:val="24"/>
+              </w:rPr>
+              <w:t>aa = protocol ID</w:t>
+            </w:r>
+          </w:p>
+          <w:p>
+            <w:pPr>
+              <w:rPr>
+                <w:rFonts w:ascii="Garamond" w:hAnsi="Garamond"/>
+                <w:sz w:val="24"/>
+              </w:rPr>
+            </w:pPr>
+            <w:r>
+              <w:rPr>
+                <w:rFonts w:ascii="Garamond" w:hAnsi="Garamond"/>
+                <w:sz w:val="24"/>
+              </w:rPr>
+              <w:t>bbbbb = 16 bit uint proportional to luminosity</w:t>
             </w:r>
           </w:p>
         </w:tc>
@@ -3013,23 +2710,7 @@
                 <w:rFonts w:ascii="Garamond" w:hAnsi="Garamond"/>
                 <w:sz w:val="24"/>
               </w:rPr>
-              <w:t xml:space="preserve">0 to 65535 for 16 bit </w:t>
-            </w:r>
-            <w:proofErr w:type="spellStart"/>
-            <w:r>
-              <w:rPr>
-                <w:rFonts w:ascii="Garamond" w:hAnsi="Garamond"/>
-                <w:sz w:val="24"/>
-              </w:rPr>
-              <w:t>uint</w:t>
-            </w:r>
-            <w:proofErr w:type="spellEnd"/>
-            <w:r>
-              <w:rPr>
-                <w:rFonts w:ascii="Garamond" w:hAnsi="Garamond"/>
-                <w:sz w:val="24"/>
-              </w:rPr>
-              <w:t>.</w:t>
+              <w:t>0 to 65535 for 16 bit uint.</w:t>
             </w:r>
           </w:p>
           <w:p>
@@ -3080,18 +2761,8 @@
                 <w:sz w:val="24"/>
               </w:rPr>
               <w:lastRenderedPageBreak/>
-              <w:t xml:space="preserve">Blue Led 3 </w:t>
-            </w:r>
-            <w:proofErr w:type="spellStart"/>
-            <w:r>
-              <w:rPr>
-                <w:rFonts w:ascii="Garamond" w:hAnsi="Garamond"/>
-                <w:b/>
-                <w:sz w:val="24"/>
-              </w:rPr>
-              <w:t>Setpoint</w:t>
-            </w:r>
-            <w:proofErr w:type="spellEnd"/>
+              <w:t>Blue Led 3 Setpoint</w:t>
+            </w:r>
           </w:p>
         </w:tc>
         <w:tc>
@@ -3127,7 +2798,6 @@
                 <w:sz w:val="24"/>
               </w:rPr>
             </w:pPr>
-            <w:proofErr w:type="spellStart"/>
             <w:r>
               <w:rPr>
                 <w:rFonts w:ascii="Garamond" w:hAnsi="Garamond"/>
@@ -3135,7 +2805,6 @@
               </w:rPr>
               <w:t>aa_bbbbb</w:t>
             </w:r>
-            <w:proofErr w:type="spellEnd"/>
           </w:p>
         </w:tc>
         <w:tc>
@@ -3150,61 +2819,27 @@
                 <w:sz w:val="24"/>
               </w:rPr>
             </w:pPr>
-            <w:proofErr w:type="spellStart"/>
-            <w:r>
-              <w:rPr>
-                <w:rFonts w:ascii="Garamond" w:hAnsi="Garamond"/>
-                <w:sz w:val="24"/>
-              </w:rPr>
-              <w:t>aa</w:t>
-            </w:r>
-            <w:proofErr w:type="spellEnd"/>
-            <w:r>
-              <w:rPr>
-                <w:rFonts w:ascii="Garamond" w:hAnsi="Garamond"/>
-                <w:sz w:val="24"/>
-              </w:rPr>
-              <w:t xml:space="preserve"> = protocol ID</w:t>
-            </w:r>
-          </w:p>
-          <w:p>
-            <w:pPr>
-              <w:rPr>
-                <w:rFonts w:ascii="Garamond" w:hAnsi="Garamond"/>
-                <w:sz w:val="24"/>
-              </w:rPr>
-            </w:pPr>
-            <w:proofErr w:type="spellStart"/>
-            <w:r>
-              <w:rPr>
-                <w:rFonts w:ascii="Garamond" w:hAnsi="Garamond"/>
-                <w:sz w:val="24"/>
-              </w:rPr>
-              <w:t>bbbbb</w:t>
-            </w:r>
-            <w:proofErr w:type="spellEnd"/>
-            <w:r>
-              <w:rPr>
-                <w:rFonts w:ascii="Garamond" w:hAnsi="Garamond"/>
-                <w:sz w:val="24"/>
-              </w:rPr>
-              <w:t xml:space="preserve"> = 16 bit </w:t>
-            </w:r>
-            <w:proofErr w:type="spellStart"/>
-            <w:r>
-              <w:rPr>
-                <w:rFonts w:ascii="Garamond" w:hAnsi="Garamond"/>
-                <w:sz w:val="24"/>
-              </w:rPr>
-              <w:t>uint</w:t>
-            </w:r>
-            <w:proofErr w:type="spellEnd"/>
-            <w:r>
-              <w:rPr>
-                <w:rFonts w:ascii="Garamond" w:hAnsi="Garamond"/>
-                <w:sz w:val="24"/>
-              </w:rPr>
-              <w:t xml:space="preserve"> proportional to luminosity</w:t>
+            <w:r>
+              <w:rPr>
+                <w:rFonts w:ascii="Garamond" w:hAnsi="Garamond"/>
+                <w:sz w:val="24"/>
+              </w:rPr>
+              <w:t>aa = protocol ID</w:t>
+            </w:r>
+          </w:p>
+          <w:p>
+            <w:pPr>
+              <w:rPr>
+                <w:rFonts w:ascii="Garamond" w:hAnsi="Garamond"/>
+                <w:sz w:val="24"/>
+              </w:rPr>
+            </w:pPr>
+            <w:r>
+              <w:rPr>
+                <w:rFonts w:ascii="Garamond" w:hAnsi="Garamond"/>
+                <w:sz w:val="24"/>
+              </w:rPr>
+              <w:t>bbbbb = 16 bit uint proportional to luminosity</w:t>
             </w:r>
           </w:p>
         </w:tc>
@@ -3225,23 +2860,7 @@
                 <w:rFonts w:ascii="Garamond" w:hAnsi="Garamond"/>
                 <w:sz w:val="24"/>
               </w:rPr>
-              <w:t xml:space="preserve">0 to 65535 for 16 bit </w:t>
-            </w:r>
-            <w:proofErr w:type="spellStart"/>
-            <w:r>
-              <w:rPr>
-                <w:rFonts w:ascii="Garamond" w:hAnsi="Garamond"/>
-                <w:sz w:val="24"/>
-              </w:rPr>
-              <w:t>uint</w:t>
-            </w:r>
-            <w:proofErr w:type="spellEnd"/>
-            <w:r>
-              <w:rPr>
-                <w:rFonts w:ascii="Garamond" w:hAnsi="Garamond"/>
-                <w:sz w:val="24"/>
-              </w:rPr>
-              <w:t>.</w:t>
+              <w:t>0 to 65535 for 16 bit uint.</w:t>
             </w:r>
           </w:p>
           <w:p>
@@ -3291,18 +2910,8 @@
                 <w:b/>
                 <w:sz w:val="24"/>
               </w:rPr>
-              <w:t xml:space="preserve">Red Led 1 </w:t>
-            </w:r>
-            <w:proofErr w:type="spellStart"/>
-            <w:r>
-              <w:rPr>
-                <w:rFonts w:ascii="Garamond" w:hAnsi="Garamond"/>
-                <w:b/>
-                <w:sz w:val="24"/>
-              </w:rPr>
-              <w:t>Setpoint</w:t>
-            </w:r>
-            <w:proofErr w:type="spellEnd"/>
+              <w:t>Red Led 1 Setpoint</w:t>
+            </w:r>
           </w:p>
         </w:tc>
         <w:tc>
@@ -3338,7 +2947,6 @@
                 <w:sz w:val="24"/>
               </w:rPr>
             </w:pPr>
-            <w:proofErr w:type="spellStart"/>
             <w:r>
               <w:rPr>
                 <w:rFonts w:ascii="Garamond" w:hAnsi="Garamond"/>
@@ -3346,7 +2954,6 @@
               </w:rPr>
               <w:t>aa_bbbbb</w:t>
             </w:r>
-            <w:proofErr w:type="spellEnd"/>
           </w:p>
         </w:tc>
         <w:tc>
@@ -3361,61 +2968,27 @@
                 <w:sz w:val="24"/>
               </w:rPr>
             </w:pPr>
-            <w:proofErr w:type="spellStart"/>
-            <w:r>
-              <w:rPr>
-                <w:rFonts w:ascii="Garamond" w:hAnsi="Garamond"/>
-                <w:sz w:val="24"/>
-              </w:rPr>
-              <w:t>aa</w:t>
-            </w:r>
-            <w:proofErr w:type="spellEnd"/>
-            <w:r>
-              <w:rPr>
-                <w:rFonts w:ascii="Garamond" w:hAnsi="Garamond"/>
-                <w:sz w:val="24"/>
-              </w:rPr>
-              <w:t xml:space="preserve"> = protocol ID</w:t>
-            </w:r>
-          </w:p>
-          <w:p>
-            <w:pPr>
-              <w:rPr>
-                <w:rFonts w:ascii="Garamond" w:hAnsi="Garamond"/>
-                <w:sz w:val="24"/>
-              </w:rPr>
-            </w:pPr>
-            <w:proofErr w:type="spellStart"/>
-            <w:r>
-              <w:rPr>
-                <w:rFonts w:ascii="Garamond" w:hAnsi="Garamond"/>
-                <w:sz w:val="24"/>
-              </w:rPr>
-              <w:t>bbbbb</w:t>
-            </w:r>
-            <w:proofErr w:type="spellEnd"/>
-            <w:r>
-              <w:rPr>
-                <w:rFonts w:ascii="Garamond" w:hAnsi="Garamond"/>
-                <w:sz w:val="24"/>
-              </w:rPr>
-              <w:t xml:space="preserve"> = 16 bit </w:t>
-            </w:r>
-            <w:proofErr w:type="spellStart"/>
-            <w:r>
-              <w:rPr>
-                <w:rFonts w:ascii="Garamond" w:hAnsi="Garamond"/>
-                <w:sz w:val="24"/>
-              </w:rPr>
-              <w:t>uint</w:t>
-            </w:r>
-            <w:proofErr w:type="spellEnd"/>
-            <w:r>
-              <w:rPr>
-                <w:rFonts w:ascii="Garamond" w:hAnsi="Garamond"/>
-                <w:sz w:val="24"/>
-              </w:rPr>
-              <w:t xml:space="preserve"> proportional to luminosity</w:t>
+            <w:r>
+              <w:rPr>
+                <w:rFonts w:ascii="Garamond" w:hAnsi="Garamond"/>
+                <w:sz w:val="24"/>
+              </w:rPr>
+              <w:t>aa = protocol ID</w:t>
+            </w:r>
+          </w:p>
+          <w:p>
+            <w:pPr>
+              <w:rPr>
+                <w:rFonts w:ascii="Garamond" w:hAnsi="Garamond"/>
+                <w:sz w:val="24"/>
+              </w:rPr>
+            </w:pPr>
+            <w:r>
+              <w:rPr>
+                <w:rFonts w:ascii="Garamond" w:hAnsi="Garamond"/>
+                <w:sz w:val="24"/>
+              </w:rPr>
+              <w:t>bbbbb = 16 bit uint proportional to luminosity</w:t>
             </w:r>
           </w:p>
         </w:tc>
@@ -3436,23 +3009,7 @@
                 <w:rFonts w:ascii="Garamond" w:hAnsi="Garamond"/>
                 <w:sz w:val="24"/>
               </w:rPr>
-              <w:t xml:space="preserve">0 to 65535 for 16 bit </w:t>
-            </w:r>
-            <w:proofErr w:type="spellStart"/>
-            <w:r>
-              <w:rPr>
-                <w:rFonts w:ascii="Garamond" w:hAnsi="Garamond"/>
-                <w:sz w:val="24"/>
-              </w:rPr>
-              <w:t>uint</w:t>
-            </w:r>
-            <w:proofErr w:type="spellEnd"/>
-            <w:r>
-              <w:rPr>
-                <w:rFonts w:ascii="Garamond" w:hAnsi="Garamond"/>
-                <w:sz w:val="24"/>
-              </w:rPr>
-              <w:t>.</w:t>
+              <w:t>0 to 65535 for 16 bit uint.</w:t>
             </w:r>
           </w:p>
           <w:p>
@@ -3502,18 +3059,8 @@
                 <w:b/>
                 <w:sz w:val="24"/>
               </w:rPr>
-              <w:t xml:space="preserve">Red Led 2 </w:t>
-            </w:r>
-            <w:proofErr w:type="spellStart"/>
-            <w:r>
-              <w:rPr>
-                <w:rFonts w:ascii="Garamond" w:hAnsi="Garamond"/>
-                <w:b/>
-                <w:sz w:val="24"/>
-              </w:rPr>
-              <w:t>Setpoint</w:t>
-            </w:r>
-            <w:proofErr w:type="spellEnd"/>
+              <w:t>Red Led 2 Setpoint</w:t>
+            </w:r>
           </w:p>
         </w:tc>
         <w:tc>
@@ -3549,7 +3096,6 @@
                 <w:sz w:val="24"/>
               </w:rPr>
             </w:pPr>
-            <w:proofErr w:type="spellStart"/>
             <w:r>
               <w:rPr>
                 <w:rFonts w:ascii="Garamond" w:hAnsi="Garamond"/>
@@ -3557,7 +3103,6 @@
               </w:rPr>
               <w:t>aa_bbbbb</w:t>
             </w:r>
-            <w:proofErr w:type="spellEnd"/>
           </w:p>
         </w:tc>
         <w:tc>
@@ -3572,61 +3117,27 @@
                 <w:sz w:val="24"/>
               </w:rPr>
             </w:pPr>
-            <w:proofErr w:type="spellStart"/>
-            <w:r>
-              <w:rPr>
-                <w:rFonts w:ascii="Garamond" w:hAnsi="Garamond"/>
-                <w:sz w:val="24"/>
-              </w:rPr>
-              <w:t>aa</w:t>
-            </w:r>
-            <w:proofErr w:type="spellEnd"/>
-            <w:r>
-              <w:rPr>
-                <w:rFonts w:ascii="Garamond" w:hAnsi="Garamond"/>
-                <w:sz w:val="24"/>
-              </w:rPr>
-              <w:t xml:space="preserve"> = protocol ID</w:t>
-            </w:r>
-          </w:p>
-          <w:p>
-            <w:pPr>
-              <w:rPr>
-                <w:rFonts w:ascii="Garamond" w:hAnsi="Garamond"/>
-                <w:sz w:val="24"/>
-              </w:rPr>
-            </w:pPr>
-            <w:proofErr w:type="spellStart"/>
-            <w:r>
-              <w:rPr>
-                <w:rFonts w:ascii="Garamond" w:hAnsi="Garamond"/>
-                <w:sz w:val="24"/>
-              </w:rPr>
-              <w:t>bbbbb</w:t>
-            </w:r>
-            <w:proofErr w:type="spellEnd"/>
-            <w:r>
-              <w:rPr>
-                <w:rFonts w:ascii="Garamond" w:hAnsi="Garamond"/>
-                <w:sz w:val="24"/>
-              </w:rPr>
-              <w:t xml:space="preserve"> = 16 bit </w:t>
-            </w:r>
-            <w:proofErr w:type="spellStart"/>
-            <w:r>
-              <w:rPr>
-                <w:rFonts w:ascii="Garamond" w:hAnsi="Garamond"/>
-                <w:sz w:val="24"/>
-              </w:rPr>
-              <w:t>uint</w:t>
-            </w:r>
-            <w:proofErr w:type="spellEnd"/>
-            <w:r>
-              <w:rPr>
-                <w:rFonts w:ascii="Garamond" w:hAnsi="Garamond"/>
-                <w:sz w:val="24"/>
-              </w:rPr>
-              <w:t xml:space="preserve"> proportional to luminosity</w:t>
+            <w:r>
+              <w:rPr>
+                <w:rFonts w:ascii="Garamond" w:hAnsi="Garamond"/>
+                <w:sz w:val="24"/>
+              </w:rPr>
+              <w:t>aa = protocol ID</w:t>
+            </w:r>
+          </w:p>
+          <w:p>
+            <w:pPr>
+              <w:rPr>
+                <w:rFonts w:ascii="Garamond" w:hAnsi="Garamond"/>
+                <w:sz w:val="24"/>
+              </w:rPr>
+            </w:pPr>
+            <w:r>
+              <w:rPr>
+                <w:rFonts w:ascii="Garamond" w:hAnsi="Garamond"/>
+                <w:sz w:val="24"/>
+              </w:rPr>
+              <w:t>bbbbb = 16 bit uint proportional to luminosity</w:t>
             </w:r>
           </w:p>
         </w:tc>
@@ -3647,23 +3158,7 @@
                 <w:rFonts w:ascii="Garamond" w:hAnsi="Garamond"/>
                 <w:sz w:val="24"/>
               </w:rPr>
-              <w:t xml:space="preserve">0 to 65535 for 16 bit </w:t>
-            </w:r>
-            <w:proofErr w:type="spellStart"/>
-            <w:r>
-              <w:rPr>
-                <w:rFonts w:ascii="Garamond" w:hAnsi="Garamond"/>
-                <w:sz w:val="24"/>
-              </w:rPr>
-              <w:t>uint</w:t>
-            </w:r>
-            <w:proofErr w:type="spellEnd"/>
-            <w:r>
-              <w:rPr>
-                <w:rFonts w:ascii="Garamond" w:hAnsi="Garamond"/>
-                <w:sz w:val="24"/>
-              </w:rPr>
-              <w:t>.</w:t>
+              <w:t>0 to 65535 for 16 bit uint.</w:t>
             </w:r>
           </w:p>
           <w:p>
@@ -3713,18 +3208,8 @@
                 <w:b/>
                 <w:sz w:val="24"/>
               </w:rPr>
-              <w:t xml:space="preserve">Red Led 3 </w:t>
-            </w:r>
-            <w:proofErr w:type="spellStart"/>
-            <w:r>
-              <w:rPr>
-                <w:rFonts w:ascii="Garamond" w:hAnsi="Garamond"/>
-                <w:b/>
-                <w:sz w:val="24"/>
-              </w:rPr>
-              <w:t>Setpoint</w:t>
-            </w:r>
-            <w:proofErr w:type="spellEnd"/>
+              <w:t>Red Led 3 Setpoint</w:t>
+            </w:r>
           </w:p>
         </w:tc>
         <w:tc>
@@ -3760,7 +3245,6 @@
                 <w:sz w:val="24"/>
               </w:rPr>
             </w:pPr>
-            <w:proofErr w:type="spellStart"/>
             <w:r>
               <w:rPr>
                 <w:rFonts w:ascii="Garamond" w:hAnsi="Garamond"/>
@@ -3768,7 +3252,6 @@
               </w:rPr>
               <w:t>aa_bbbbb</w:t>
             </w:r>
-            <w:proofErr w:type="spellEnd"/>
           </w:p>
         </w:tc>
         <w:tc>
@@ -3783,61 +3266,27 @@
                 <w:sz w:val="24"/>
               </w:rPr>
             </w:pPr>
-            <w:proofErr w:type="spellStart"/>
-            <w:r>
-              <w:rPr>
-                <w:rFonts w:ascii="Garamond" w:hAnsi="Garamond"/>
-                <w:sz w:val="24"/>
-              </w:rPr>
-              <w:t>aa</w:t>
-            </w:r>
-            <w:proofErr w:type="spellEnd"/>
-            <w:r>
-              <w:rPr>
-                <w:rFonts w:ascii="Garamond" w:hAnsi="Garamond"/>
-                <w:sz w:val="24"/>
-              </w:rPr>
-              <w:t xml:space="preserve"> = protocol ID</w:t>
-            </w:r>
-          </w:p>
-          <w:p>
-            <w:pPr>
-              <w:rPr>
-                <w:rFonts w:ascii="Garamond" w:hAnsi="Garamond"/>
-                <w:sz w:val="24"/>
-              </w:rPr>
-            </w:pPr>
-            <w:proofErr w:type="spellStart"/>
-            <w:r>
-              <w:rPr>
-                <w:rFonts w:ascii="Garamond" w:hAnsi="Garamond"/>
-                <w:sz w:val="24"/>
-              </w:rPr>
-              <w:t>bbbbb</w:t>
-            </w:r>
-            <w:proofErr w:type="spellEnd"/>
-            <w:r>
-              <w:rPr>
-                <w:rFonts w:ascii="Garamond" w:hAnsi="Garamond"/>
-                <w:sz w:val="24"/>
-              </w:rPr>
-              <w:t xml:space="preserve"> = 16 bit </w:t>
-            </w:r>
-            <w:proofErr w:type="spellStart"/>
-            <w:r>
-              <w:rPr>
-                <w:rFonts w:ascii="Garamond" w:hAnsi="Garamond"/>
-                <w:sz w:val="24"/>
-              </w:rPr>
-              <w:t>uint</w:t>
-            </w:r>
-            <w:proofErr w:type="spellEnd"/>
-            <w:r>
-              <w:rPr>
-                <w:rFonts w:ascii="Garamond" w:hAnsi="Garamond"/>
-                <w:sz w:val="24"/>
-              </w:rPr>
-              <w:t xml:space="preserve"> proportional to luminosity</w:t>
+            <w:r>
+              <w:rPr>
+                <w:rFonts w:ascii="Garamond" w:hAnsi="Garamond"/>
+                <w:sz w:val="24"/>
+              </w:rPr>
+              <w:t>aa = protocol ID</w:t>
+            </w:r>
+          </w:p>
+          <w:p>
+            <w:pPr>
+              <w:rPr>
+                <w:rFonts w:ascii="Garamond" w:hAnsi="Garamond"/>
+                <w:sz w:val="24"/>
+              </w:rPr>
+            </w:pPr>
+            <w:r>
+              <w:rPr>
+                <w:rFonts w:ascii="Garamond" w:hAnsi="Garamond"/>
+                <w:sz w:val="24"/>
+              </w:rPr>
+              <w:t>bbbbb = 16 bit uint proportional to luminosity</w:t>
             </w:r>
           </w:p>
         </w:tc>
@@ -3858,23 +3307,7 @@
                 <w:rFonts w:ascii="Garamond" w:hAnsi="Garamond"/>
                 <w:sz w:val="24"/>
               </w:rPr>
-              <w:t xml:space="preserve">0 to 65535 for 16 bit </w:t>
-            </w:r>
-            <w:proofErr w:type="spellStart"/>
-            <w:r>
-              <w:rPr>
-                <w:rFonts w:ascii="Garamond" w:hAnsi="Garamond"/>
-                <w:sz w:val="24"/>
-              </w:rPr>
-              <w:t>uint</w:t>
-            </w:r>
-            <w:proofErr w:type="spellEnd"/>
-            <w:r>
-              <w:rPr>
-                <w:rFonts w:ascii="Garamond" w:hAnsi="Garamond"/>
-                <w:sz w:val="24"/>
-              </w:rPr>
-              <w:t>.</w:t>
+              <w:t>0 to 65535 for 16 bit uint.</w:t>
             </w:r>
           </w:p>
           <w:p>
@@ -4037,7 +3470,6 @@
                 <w:sz w:val="24"/>
               </w:rPr>
             </w:pPr>
-            <w:proofErr w:type="spellStart"/>
             <w:r>
               <w:rPr>
                 <w:rFonts w:ascii="Garamond" w:hAnsi="Garamond"/>
@@ -4045,7 +3477,6 @@
               </w:rPr>
               <w:t>aa_bbbbb</w:t>
             </w:r>
-            <w:proofErr w:type="spellEnd"/>
           </w:p>
         </w:tc>
         <w:tc>
@@ -4060,68 +3491,27 @@
                 <w:sz w:val="24"/>
               </w:rPr>
             </w:pPr>
-            <w:proofErr w:type="spellStart"/>
-            <w:r>
-              <w:rPr>
-                <w:rFonts w:ascii="Garamond" w:hAnsi="Garamond"/>
-                <w:sz w:val="24"/>
-              </w:rPr>
-              <w:t>aa</w:t>
-            </w:r>
-            <w:proofErr w:type="spellEnd"/>
-            <w:r>
-              <w:rPr>
-                <w:rFonts w:ascii="Garamond" w:hAnsi="Garamond"/>
-                <w:sz w:val="24"/>
-              </w:rPr>
-              <w:t xml:space="preserve"> = protocol ID</w:t>
-            </w:r>
-          </w:p>
-          <w:p>
-            <w:pPr>
-              <w:rPr>
-                <w:rFonts w:ascii="Garamond" w:hAnsi="Garamond"/>
-                <w:sz w:val="24"/>
-              </w:rPr>
-            </w:pPr>
-            <w:proofErr w:type="spellStart"/>
-            <w:r>
-              <w:rPr>
-                <w:rFonts w:ascii="Garamond" w:hAnsi="Garamond"/>
-                <w:sz w:val="24"/>
-              </w:rPr>
-              <w:t>b</w:t>
-            </w:r>
-            <w:r>
-              <w:rPr>
-                <w:rFonts w:ascii="Garamond" w:hAnsi="Garamond"/>
-                <w:sz w:val="24"/>
-              </w:rPr>
-              <w:t>bbbb</w:t>
-            </w:r>
-            <w:proofErr w:type="spellEnd"/>
-            <w:r>
-              <w:rPr>
-                <w:rFonts w:ascii="Garamond" w:hAnsi="Garamond"/>
-                <w:sz w:val="24"/>
-              </w:rPr>
-              <w:t xml:space="preserve"> = 16 bit </w:t>
-            </w:r>
-            <w:proofErr w:type="spellStart"/>
-            <w:r>
-              <w:rPr>
-                <w:rFonts w:ascii="Garamond" w:hAnsi="Garamond"/>
-                <w:sz w:val="24"/>
-              </w:rPr>
-              <w:t>uint</w:t>
-            </w:r>
-            <w:proofErr w:type="spellEnd"/>
-            <w:r>
-              <w:rPr>
-                <w:rFonts w:ascii="Garamond" w:hAnsi="Garamond"/>
-                <w:sz w:val="24"/>
-              </w:rPr>
-              <w:t xml:space="preserve"> proportional to luminosity</w:t>
+            <w:r>
+              <w:rPr>
+                <w:rFonts w:ascii="Garamond" w:hAnsi="Garamond"/>
+                <w:sz w:val="24"/>
+              </w:rPr>
+              <w:t>aa = protocol ID</w:t>
+            </w:r>
+          </w:p>
+          <w:p>
+            <w:pPr>
+              <w:rPr>
+                <w:rFonts w:ascii="Garamond" w:hAnsi="Garamond"/>
+                <w:sz w:val="24"/>
+              </w:rPr>
+            </w:pPr>
+            <w:r>
+              <w:rPr>
+                <w:rFonts w:ascii="Garamond" w:hAnsi="Garamond"/>
+                <w:sz w:val="24"/>
+              </w:rPr>
+              <w:t>bbbbb = 16 bit uint proportional to luminosity</w:t>
             </w:r>
           </w:p>
         </w:tc>
@@ -4142,23 +3532,7 @@
                 <w:rFonts w:ascii="Garamond" w:hAnsi="Garamond"/>
                 <w:sz w:val="24"/>
               </w:rPr>
-              <w:t xml:space="preserve">0 to 65535 for 16 bit </w:t>
-            </w:r>
-            <w:proofErr w:type="spellStart"/>
-            <w:r>
-              <w:rPr>
-                <w:rFonts w:ascii="Garamond" w:hAnsi="Garamond"/>
-                <w:sz w:val="24"/>
-              </w:rPr>
-              <w:t>uint</w:t>
-            </w:r>
-            <w:proofErr w:type="spellEnd"/>
-            <w:r>
-              <w:rPr>
-                <w:rFonts w:ascii="Garamond" w:hAnsi="Garamond"/>
-                <w:sz w:val="24"/>
-              </w:rPr>
-              <w:t>.</w:t>
+              <w:t>0 to 65535 for 16 bit uint.</w:t>
             </w:r>
           </w:p>
           <w:p>
@@ -4245,7 +3619,6 @@
                 <w:sz w:val="24"/>
               </w:rPr>
             </w:pPr>
-            <w:proofErr w:type="spellStart"/>
             <w:r>
               <w:rPr>
                 <w:rFonts w:ascii="Garamond" w:hAnsi="Garamond"/>
@@ -4253,7 +3626,6 @@
               </w:rPr>
               <w:t>aa_bbbbb</w:t>
             </w:r>
-            <w:proofErr w:type="spellEnd"/>
           </w:p>
         </w:tc>
         <w:tc>
@@ -4268,61 +3640,27 @@
                 <w:sz w:val="24"/>
               </w:rPr>
             </w:pPr>
-            <w:proofErr w:type="spellStart"/>
-            <w:r>
-              <w:rPr>
-                <w:rFonts w:ascii="Garamond" w:hAnsi="Garamond"/>
-                <w:sz w:val="24"/>
-              </w:rPr>
-              <w:t>aa</w:t>
-            </w:r>
-            <w:proofErr w:type="spellEnd"/>
-            <w:r>
-              <w:rPr>
-                <w:rFonts w:ascii="Garamond" w:hAnsi="Garamond"/>
-                <w:sz w:val="24"/>
-              </w:rPr>
-              <w:t xml:space="preserve"> = protocol ID</w:t>
-            </w:r>
-          </w:p>
-          <w:p>
-            <w:pPr>
-              <w:rPr>
-                <w:rFonts w:ascii="Garamond" w:hAnsi="Garamond"/>
-                <w:sz w:val="24"/>
-              </w:rPr>
-            </w:pPr>
-            <w:proofErr w:type="spellStart"/>
-            <w:r>
-              <w:rPr>
-                <w:rFonts w:ascii="Garamond" w:hAnsi="Garamond"/>
-                <w:sz w:val="24"/>
-              </w:rPr>
-              <w:t>bbbbb</w:t>
-            </w:r>
-            <w:proofErr w:type="spellEnd"/>
-            <w:r>
-              <w:rPr>
-                <w:rFonts w:ascii="Garamond" w:hAnsi="Garamond"/>
-                <w:sz w:val="24"/>
-              </w:rPr>
-              <w:t xml:space="preserve"> = 16 bit </w:t>
-            </w:r>
-            <w:proofErr w:type="spellStart"/>
-            <w:r>
-              <w:rPr>
-                <w:rFonts w:ascii="Garamond" w:hAnsi="Garamond"/>
-                <w:sz w:val="24"/>
-              </w:rPr>
-              <w:t>uint</w:t>
-            </w:r>
-            <w:proofErr w:type="spellEnd"/>
-            <w:r>
-              <w:rPr>
-                <w:rFonts w:ascii="Garamond" w:hAnsi="Garamond"/>
-                <w:sz w:val="24"/>
-              </w:rPr>
-              <w:t xml:space="preserve"> proportional to luminosity</w:t>
+            <w:r>
+              <w:rPr>
+                <w:rFonts w:ascii="Garamond" w:hAnsi="Garamond"/>
+                <w:sz w:val="24"/>
+              </w:rPr>
+              <w:t>aa = protocol ID</w:t>
+            </w:r>
+          </w:p>
+          <w:p>
+            <w:pPr>
+              <w:rPr>
+                <w:rFonts w:ascii="Garamond" w:hAnsi="Garamond"/>
+                <w:sz w:val="24"/>
+              </w:rPr>
+            </w:pPr>
+            <w:r>
+              <w:rPr>
+                <w:rFonts w:ascii="Garamond" w:hAnsi="Garamond"/>
+                <w:sz w:val="24"/>
+              </w:rPr>
+              <w:t>bbbbb = 16 bit uint proportional to luminosity</w:t>
             </w:r>
           </w:p>
         </w:tc>
@@ -4343,23 +3681,7 @@
                 <w:rFonts w:ascii="Garamond" w:hAnsi="Garamond"/>
                 <w:sz w:val="24"/>
               </w:rPr>
-              <w:t xml:space="preserve">0 to 65535 for 16 bit </w:t>
-            </w:r>
-            <w:proofErr w:type="spellStart"/>
-            <w:r>
-              <w:rPr>
-                <w:rFonts w:ascii="Garamond" w:hAnsi="Garamond"/>
-                <w:sz w:val="24"/>
-              </w:rPr>
-              <w:t>uint</w:t>
-            </w:r>
-            <w:proofErr w:type="spellEnd"/>
-            <w:r>
-              <w:rPr>
-                <w:rFonts w:ascii="Garamond" w:hAnsi="Garamond"/>
-                <w:sz w:val="24"/>
-              </w:rPr>
-              <w:t>.</w:t>
+              <w:t>0 to 65535 for 16 bit uint.</w:t>
             </w:r>
           </w:p>
           <w:p>
@@ -4446,7 +3768,6 @@
                 <w:sz w:val="24"/>
               </w:rPr>
             </w:pPr>
-            <w:proofErr w:type="spellStart"/>
             <w:r>
               <w:rPr>
                 <w:rFonts w:ascii="Garamond" w:hAnsi="Garamond"/>
@@ -4454,7 +3775,6 @@
               </w:rPr>
               <w:t>aa_bbbbb</w:t>
             </w:r>
-            <w:proofErr w:type="spellEnd"/>
           </w:p>
         </w:tc>
         <w:tc>
@@ -4469,61 +3789,27 @@
                 <w:sz w:val="24"/>
               </w:rPr>
             </w:pPr>
-            <w:proofErr w:type="spellStart"/>
-            <w:r>
-              <w:rPr>
-                <w:rFonts w:ascii="Garamond" w:hAnsi="Garamond"/>
-                <w:sz w:val="24"/>
-              </w:rPr>
-              <w:t>aa</w:t>
-            </w:r>
-            <w:proofErr w:type="spellEnd"/>
-            <w:r>
-              <w:rPr>
-                <w:rFonts w:ascii="Garamond" w:hAnsi="Garamond"/>
-                <w:sz w:val="24"/>
-              </w:rPr>
-              <w:t xml:space="preserve"> = protocol ID</w:t>
-            </w:r>
-          </w:p>
-          <w:p>
-            <w:pPr>
-              <w:rPr>
-                <w:rFonts w:ascii="Garamond" w:hAnsi="Garamond"/>
-                <w:sz w:val="24"/>
-              </w:rPr>
-            </w:pPr>
-            <w:proofErr w:type="spellStart"/>
-            <w:r>
-              <w:rPr>
-                <w:rFonts w:ascii="Garamond" w:hAnsi="Garamond"/>
-                <w:sz w:val="24"/>
-              </w:rPr>
-              <w:t>bbbbb</w:t>
-            </w:r>
-            <w:proofErr w:type="spellEnd"/>
-            <w:r>
-              <w:rPr>
-                <w:rFonts w:ascii="Garamond" w:hAnsi="Garamond"/>
-                <w:sz w:val="24"/>
-              </w:rPr>
-              <w:t xml:space="preserve"> = 16 bit </w:t>
-            </w:r>
-            <w:proofErr w:type="spellStart"/>
-            <w:r>
-              <w:rPr>
-                <w:rFonts w:ascii="Garamond" w:hAnsi="Garamond"/>
-                <w:sz w:val="24"/>
-              </w:rPr>
-              <w:t>uint</w:t>
-            </w:r>
-            <w:proofErr w:type="spellEnd"/>
-            <w:r>
-              <w:rPr>
-                <w:rFonts w:ascii="Garamond" w:hAnsi="Garamond"/>
-                <w:sz w:val="24"/>
-              </w:rPr>
-              <w:t xml:space="preserve"> proportional to luminosity</w:t>
+            <w:r>
+              <w:rPr>
+                <w:rFonts w:ascii="Garamond" w:hAnsi="Garamond"/>
+                <w:sz w:val="24"/>
+              </w:rPr>
+              <w:t>aa = protocol ID</w:t>
+            </w:r>
+          </w:p>
+          <w:p>
+            <w:pPr>
+              <w:rPr>
+                <w:rFonts w:ascii="Garamond" w:hAnsi="Garamond"/>
+                <w:sz w:val="24"/>
+              </w:rPr>
+            </w:pPr>
+            <w:r>
+              <w:rPr>
+                <w:rFonts w:ascii="Garamond" w:hAnsi="Garamond"/>
+                <w:sz w:val="24"/>
+              </w:rPr>
+              <w:t>bbbbb = 16 bit uint proportional to luminosity</w:t>
             </w:r>
           </w:p>
         </w:tc>
@@ -4544,23 +3830,7 @@
                 <w:rFonts w:ascii="Garamond" w:hAnsi="Garamond"/>
                 <w:sz w:val="24"/>
               </w:rPr>
-              <w:t xml:space="preserve">0 to 65535 for 16 bit </w:t>
-            </w:r>
-            <w:proofErr w:type="spellStart"/>
-            <w:r>
-              <w:rPr>
-                <w:rFonts w:ascii="Garamond" w:hAnsi="Garamond"/>
-                <w:sz w:val="24"/>
-              </w:rPr>
-              <w:t>uint</w:t>
-            </w:r>
-            <w:proofErr w:type="spellEnd"/>
-            <w:r>
-              <w:rPr>
-                <w:rFonts w:ascii="Garamond" w:hAnsi="Garamond"/>
-                <w:sz w:val="24"/>
-              </w:rPr>
-              <w:t>.</w:t>
+              <w:t>0 to 65535 for 16 bit uint.</w:t>
             </w:r>
           </w:p>
           <w:p>
@@ -4648,7 +3918,6 @@
                 <w:sz w:val="24"/>
               </w:rPr>
             </w:pPr>
-            <w:proofErr w:type="spellStart"/>
             <w:r>
               <w:rPr>
                 <w:rFonts w:ascii="Garamond" w:hAnsi="Garamond"/>
@@ -4656,7 +3925,6 @@
               </w:rPr>
               <w:t>aa_bbbbb</w:t>
             </w:r>
-            <w:proofErr w:type="spellEnd"/>
           </w:p>
         </w:tc>
         <w:tc>
@@ -4671,61 +3939,27 @@
                 <w:sz w:val="24"/>
               </w:rPr>
             </w:pPr>
-            <w:proofErr w:type="spellStart"/>
-            <w:r>
-              <w:rPr>
-                <w:rFonts w:ascii="Garamond" w:hAnsi="Garamond"/>
-                <w:sz w:val="24"/>
-              </w:rPr>
-              <w:t>aa</w:t>
-            </w:r>
-            <w:proofErr w:type="spellEnd"/>
-            <w:r>
-              <w:rPr>
-                <w:rFonts w:ascii="Garamond" w:hAnsi="Garamond"/>
-                <w:sz w:val="24"/>
-              </w:rPr>
-              <w:t xml:space="preserve"> = protocol ID</w:t>
-            </w:r>
-          </w:p>
-          <w:p>
-            <w:pPr>
-              <w:rPr>
-                <w:rFonts w:ascii="Garamond" w:hAnsi="Garamond"/>
-                <w:sz w:val="24"/>
-              </w:rPr>
-            </w:pPr>
-            <w:proofErr w:type="spellStart"/>
-            <w:r>
-              <w:rPr>
-                <w:rFonts w:ascii="Garamond" w:hAnsi="Garamond"/>
-                <w:sz w:val="24"/>
-              </w:rPr>
-              <w:t>bbbbb</w:t>
-            </w:r>
-            <w:proofErr w:type="spellEnd"/>
-            <w:r>
-              <w:rPr>
-                <w:rFonts w:ascii="Garamond" w:hAnsi="Garamond"/>
-                <w:sz w:val="24"/>
-              </w:rPr>
-              <w:t xml:space="preserve"> = 16 bit </w:t>
-            </w:r>
-            <w:proofErr w:type="spellStart"/>
-            <w:r>
-              <w:rPr>
-                <w:rFonts w:ascii="Garamond" w:hAnsi="Garamond"/>
-                <w:sz w:val="24"/>
-              </w:rPr>
-              <w:t>uint</w:t>
-            </w:r>
-            <w:proofErr w:type="spellEnd"/>
-            <w:r>
-              <w:rPr>
-                <w:rFonts w:ascii="Garamond" w:hAnsi="Garamond"/>
-                <w:sz w:val="24"/>
-              </w:rPr>
-              <w:t xml:space="preserve"> proportional to luminosity</w:t>
+            <w:r>
+              <w:rPr>
+                <w:rFonts w:ascii="Garamond" w:hAnsi="Garamond"/>
+                <w:sz w:val="24"/>
+              </w:rPr>
+              <w:t>aa = protocol ID</w:t>
+            </w:r>
+          </w:p>
+          <w:p>
+            <w:pPr>
+              <w:rPr>
+                <w:rFonts w:ascii="Garamond" w:hAnsi="Garamond"/>
+                <w:sz w:val="24"/>
+              </w:rPr>
+            </w:pPr>
+            <w:r>
+              <w:rPr>
+                <w:rFonts w:ascii="Garamond" w:hAnsi="Garamond"/>
+                <w:sz w:val="24"/>
+              </w:rPr>
+              <w:t>bbbbb = 16 bit uint proportional to luminosity</w:t>
             </w:r>
           </w:p>
         </w:tc>
@@ -4746,23 +3980,7 @@
                 <w:rFonts w:ascii="Garamond" w:hAnsi="Garamond"/>
                 <w:sz w:val="24"/>
               </w:rPr>
-              <w:t xml:space="preserve">0 to 65535 for 16 bit </w:t>
-            </w:r>
-            <w:proofErr w:type="spellStart"/>
-            <w:r>
-              <w:rPr>
-                <w:rFonts w:ascii="Garamond" w:hAnsi="Garamond"/>
-                <w:sz w:val="24"/>
-              </w:rPr>
-              <w:t>uint</w:t>
-            </w:r>
-            <w:proofErr w:type="spellEnd"/>
-            <w:r>
-              <w:rPr>
-                <w:rFonts w:ascii="Garamond" w:hAnsi="Garamond"/>
-                <w:sz w:val="24"/>
-              </w:rPr>
-              <w:t>.</w:t>
+              <w:t>0 to 65535 for 16 bit uint.</w:t>
             </w:r>
           </w:p>
           <w:p>
@@ -4849,7 +4067,6 @@
                 <w:sz w:val="24"/>
               </w:rPr>
             </w:pPr>
-            <w:proofErr w:type="spellStart"/>
             <w:r>
               <w:rPr>
                 <w:rFonts w:ascii="Garamond" w:hAnsi="Garamond"/>
@@ -4857,7 +4074,6 @@
               </w:rPr>
               <w:t>aa_bbbbb</w:t>
             </w:r>
-            <w:proofErr w:type="spellEnd"/>
           </w:p>
         </w:tc>
         <w:tc>
@@ -4872,61 +4088,27 @@
                 <w:sz w:val="24"/>
               </w:rPr>
             </w:pPr>
-            <w:proofErr w:type="spellStart"/>
-            <w:r>
-              <w:rPr>
-                <w:rFonts w:ascii="Garamond" w:hAnsi="Garamond"/>
-                <w:sz w:val="24"/>
-              </w:rPr>
-              <w:t>aa</w:t>
-            </w:r>
-            <w:proofErr w:type="spellEnd"/>
-            <w:r>
-              <w:rPr>
-                <w:rFonts w:ascii="Garamond" w:hAnsi="Garamond"/>
-                <w:sz w:val="24"/>
-              </w:rPr>
-              <w:t xml:space="preserve"> = protocol ID</w:t>
-            </w:r>
-          </w:p>
-          <w:p>
-            <w:pPr>
-              <w:rPr>
-                <w:rFonts w:ascii="Garamond" w:hAnsi="Garamond"/>
-                <w:sz w:val="24"/>
-              </w:rPr>
-            </w:pPr>
-            <w:proofErr w:type="spellStart"/>
-            <w:r>
-              <w:rPr>
-                <w:rFonts w:ascii="Garamond" w:hAnsi="Garamond"/>
-                <w:sz w:val="24"/>
-              </w:rPr>
-              <w:t>bbbbb</w:t>
-            </w:r>
-            <w:proofErr w:type="spellEnd"/>
-            <w:r>
-              <w:rPr>
-                <w:rFonts w:ascii="Garamond" w:hAnsi="Garamond"/>
-                <w:sz w:val="24"/>
-              </w:rPr>
-              <w:t xml:space="preserve"> = 16 bit </w:t>
-            </w:r>
-            <w:proofErr w:type="spellStart"/>
-            <w:r>
-              <w:rPr>
-                <w:rFonts w:ascii="Garamond" w:hAnsi="Garamond"/>
-                <w:sz w:val="24"/>
-              </w:rPr>
-              <w:t>uint</w:t>
-            </w:r>
-            <w:proofErr w:type="spellEnd"/>
-            <w:r>
-              <w:rPr>
-                <w:rFonts w:ascii="Garamond" w:hAnsi="Garamond"/>
-                <w:sz w:val="24"/>
-              </w:rPr>
-              <w:t xml:space="preserve"> proportional to luminosity</w:t>
+            <w:r>
+              <w:rPr>
+                <w:rFonts w:ascii="Garamond" w:hAnsi="Garamond"/>
+                <w:sz w:val="24"/>
+              </w:rPr>
+              <w:t>aa = protocol ID</w:t>
+            </w:r>
+          </w:p>
+          <w:p>
+            <w:pPr>
+              <w:rPr>
+                <w:rFonts w:ascii="Garamond" w:hAnsi="Garamond"/>
+                <w:sz w:val="24"/>
+              </w:rPr>
+            </w:pPr>
+            <w:r>
+              <w:rPr>
+                <w:rFonts w:ascii="Garamond" w:hAnsi="Garamond"/>
+                <w:sz w:val="24"/>
+              </w:rPr>
+              <w:t>bbbbb = 16 bit uint proportional to luminosity</w:t>
             </w:r>
           </w:p>
         </w:tc>
@@ -4947,23 +4129,7 @@
                 <w:rFonts w:ascii="Garamond" w:hAnsi="Garamond"/>
                 <w:sz w:val="24"/>
               </w:rPr>
-              <w:t xml:space="preserve">0 to 65535 for 16 bit </w:t>
-            </w:r>
-            <w:proofErr w:type="spellStart"/>
-            <w:r>
-              <w:rPr>
-                <w:rFonts w:ascii="Garamond" w:hAnsi="Garamond"/>
-                <w:sz w:val="24"/>
-              </w:rPr>
-              <w:t>uint</w:t>
-            </w:r>
-            <w:proofErr w:type="spellEnd"/>
-            <w:r>
-              <w:rPr>
-                <w:rFonts w:ascii="Garamond" w:hAnsi="Garamond"/>
-                <w:sz w:val="24"/>
-              </w:rPr>
-              <w:t>.</w:t>
+              <w:t>0 to 65535 for 16 bit uint.</w:t>
             </w:r>
           </w:p>
           <w:p>
@@ -5050,7 +4216,6 @@
                 <w:sz w:val="24"/>
               </w:rPr>
             </w:pPr>
-            <w:proofErr w:type="spellStart"/>
             <w:r>
               <w:rPr>
                 <w:rFonts w:ascii="Garamond" w:hAnsi="Garamond"/>
@@ -5058,7 +4223,6 @@
               </w:rPr>
               <w:t>aa_bbbbb</w:t>
             </w:r>
-            <w:proofErr w:type="spellEnd"/>
           </w:p>
         </w:tc>
         <w:tc>
@@ -5073,61 +4237,27 @@
                 <w:sz w:val="24"/>
               </w:rPr>
             </w:pPr>
-            <w:proofErr w:type="spellStart"/>
-            <w:r>
-              <w:rPr>
-                <w:rFonts w:ascii="Garamond" w:hAnsi="Garamond"/>
-                <w:sz w:val="24"/>
-              </w:rPr>
-              <w:t>aa</w:t>
-            </w:r>
-            <w:proofErr w:type="spellEnd"/>
-            <w:r>
-              <w:rPr>
-                <w:rFonts w:ascii="Garamond" w:hAnsi="Garamond"/>
-                <w:sz w:val="24"/>
-              </w:rPr>
-              <w:t xml:space="preserve"> = protocol ID</w:t>
-            </w:r>
-          </w:p>
-          <w:p>
-            <w:pPr>
-              <w:rPr>
-                <w:rFonts w:ascii="Garamond" w:hAnsi="Garamond"/>
-                <w:sz w:val="24"/>
-              </w:rPr>
-            </w:pPr>
-            <w:proofErr w:type="spellStart"/>
-            <w:r>
-              <w:rPr>
-                <w:rFonts w:ascii="Garamond" w:hAnsi="Garamond"/>
-                <w:sz w:val="24"/>
-              </w:rPr>
-              <w:t>bbbbb</w:t>
-            </w:r>
-            <w:proofErr w:type="spellEnd"/>
-            <w:r>
-              <w:rPr>
-                <w:rFonts w:ascii="Garamond" w:hAnsi="Garamond"/>
-                <w:sz w:val="24"/>
-              </w:rPr>
-              <w:t xml:space="preserve"> = 16 bit </w:t>
-            </w:r>
-            <w:proofErr w:type="spellStart"/>
-            <w:r>
-              <w:rPr>
-                <w:rFonts w:ascii="Garamond" w:hAnsi="Garamond"/>
-                <w:sz w:val="24"/>
-              </w:rPr>
-              <w:t>uint</w:t>
-            </w:r>
-            <w:proofErr w:type="spellEnd"/>
-            <w:r>
-              <w:rPr>
-                <w:rFonts w:ascii="Garamond" w:hAnsi="Garamond"/>
-                <w:sz w:val="24"/>
-              </w:rPr>
-              <w:t xml:space="preserve"> proportional to luminosity</w:t>
+            <w:r>
+              <w:rPr>
+                <w:rFonts w:ascii="Garamond" w:hAnsi="Garamond"/>
+                <w:sz w:val="24"/>
+              </w:rPr>
+              <w:t>aa = protocol ID</w:t>
+            </w:r>
+          </w:p>
+          <w:p>
+            <w:pPr>
+              <w:rPr>
+                <w:rFonts w:ascii="Garamond" w:hAnsi="Garamond"/>
+                <w:sz w:val="24"/>
+              </w:rPr>
+            </w:pPr>
+            <w:r>
+              <w:rPr>
+                <w:rFonts w:ascii="Garamond" w:hAnsi="Garamond"/>
+                <w:sz w:val="24"/>
+              </w:rPr>
+              <w:t>bbbbb = 16 bit uint proportional to luminosity</w:t>
             </w:r>
           </w:p>
         </w:tc>
@@ -5148,23 +4278,7 @@
                 <w:rFonts w:ascii="Garamond" w:hAnsi="Garamond"/>
                 <w:sz w:val="24"/>
               </w:rPr>
-              <w:t xml:space="preserve">0 to 65535 for 16 bit </w:t>
-            </w:r>
-            <w:proofErr w:type="spellStart"/>
-            <w:r>
-              <w:rPr>
-                <w:rFonts w:ascii="Garamond" w:hAnsi="Garamond"/>
-                <w:sz w:val="24"/>
-              </w:rPr>
-              <w:t>uint</w:t>
-            </w:r>
-            <w:proofErr w:type="spellEnd"/>
-            <w:r>
-              <w:rPr>
-                <w:rFonts w:ascii="Garamond" w:hAnsi="Garamond"/>
-                <w:sz w:val="24"/>
-              </w:rPr>
-              <w:t>.</w:t>
+              <w:t>0 to 65535 for 16 bit uint.</w:t>
             </w:r>
           </w:p>
           <w:p>
@@ -5327,7 +4441,6 @@
                 <w:sz w:val="24"/>
               </w:rPr>
             </w:pPr>
-            <w:proofErr w:type="spellStart"/>
             <w:r>
               <w:rPr>
                 <w:rFonts w:ascii="Garamond" w:hAnsi="Garamond"/>
@@ -5335,7 +4448,6 @@
               </w:rPr>
               <w:t>aa_bb</w:t>
             </w:r>
-            <w:proofErr w:type="spellEnd"/>
           </w:p>
         </w:tc>
         <w:tc>
@@ -5350,21 +4462,12 @@
                 <w:sz w:val="24"/>
               </w:rPr>
             </w:pPr>
-            <w:proofErr w:type="spellStart"/>
-            <w:r>
-              <w:rPr>
-                <w:rFonts w:ascii="Garamond" w:hAnsi="Garamond"/>
-                <w:sz w:val="24"/>
-              </w:rPr>
-              <w:t>aa</w:t>
-            </w:r>
-            <w:proofErr w:type="spellEnd"/>
-            <w:r>
-              <w:rPr>
-                <w:rFonts w:ascii="Garamond" w:hAnsi="Garamond"/>
-                <w:sz w:val="24"/>
-              </w:rPr>
-              <w:t xml:space="preserve"> = protocol ID</w:t>
+            <w:r>
+              <w:rPr>
+                <w:rFonts w:ascii="Garamond" w:hAnsi="Garamond"/>
+                <w:sz w:val="24"/>
+              </w:rPr>
+              <w:t>aa = protocol ID</w:t>
             </w:r>
           </w:p>
           <w:p>
@@ -5465,7 +4568,6 @@
                 <w:sz w:val="24"/>
               </w:rPr>
             </w:pPr>
-            <w:proofErr w:type="spellStart"/>
             <w:r>
               <w:rPr>
                 <w:rFonts w:ascii="Garamond" w:hAnsi="Garamond"/>
@@ -5473,7 +4575,6 @@
               </w:rPr>
               <w:t>aa_bb</w:t>
             </w:r>
-            <w:proofErr w:type="spellEnd"/>
           </w:p>
         </w:tc>
         <w:tc>
@@ -5488,21 +4589,12 @@
                 <w:sz w:val="24"/>
               </w:rPr>
             </w:pPr>
-            <w:proofErr w:type="spellStart"/>
-            <w:r>
-              <w:rPr>
-                <w:rFonts w:ascii="Garamond" w:hAnsi="Garamond"/>
-                <w:sz w:val="24"/>
-              </w:rPr>
-              <w:t>aa</w:t>
-            </w:r>
-            <w:proofErr w:type="spellEnd"/>
-            <w:r>
-              <w:rPr>
-                <w:rFonts w:ascii="Garamond" w:hAnsi="Garamond"/>
-                <w:sz w:val="24"/>
-              </w:rPr>
-              <w:t xml:space="preserve"> = protocol ID</w:t>
+            <w:r>
+              <w:rPr>
+                <w:rFonts w:ascii="Garamond" w:hAnsi="Garamond"/>
+                <w:sz w:val="24"/>
+              </w:rPr>
+              <w:t>aa = protocol ID</w:t>
             </w:r>
           </w:p>
           <w:p>
@@ -5603,7 +4695,6 @@
                 <w:sz w:val="24"/>
               </w:rPr>
             </w:pPr>
-            <w:proofErr w:type="spellStart"/>
             <w:r>
               <w:rPr>
                 <w:rFonts w:ascii="Garamond" w:hAnsi="Garamond"/>
@@ -5611,7 +4702,6 @@
               </w:rPr>
               <w:t>aa_bb</w:t>
             </w:r>
-            <w:proofErr w:type="spellEnd"/>
           </w:p>
         </w:tc>
         <w:tc>
@@ -5626,21 +4716,12 @@
                 <w:sz w:val="24"/>
               </w:rPr>
             </w:pPr>
-            <w:proofErr w:type="spellStart"/>
-            <w:r>
-              <w:rPr>
-                <w:rFonts w:ascii="Garamond" w:hAnsi="Garamond"/>
-                <w:sz w:val="24"/>
-              </w:rPr>
-              <w:t>aa</w:t>
-            </w:r>
-            <w:proofErr w:type="spellEnd"/>
-            <w:r>
-              <w:rPr>
-                <w:rFonts w:ascii="Garamond" w:hAnsi="Garamond"/>
-                <w:sz w:val="24"/>
-              </w:rPr>
-              <w:t xml:space="preserve"> = protocol ID</w:t>
+            <w:r>
+              <w:rPr>
+                <w:rFonts w:ascii="Garamond" w:hAnsi="Garamond"/>
+                <w:sz w:val="24"/>
+              </w:rPr>
+              <w:t>aa = protocol ID</w:t>
             </w:r>
           </w:p>
           <w:p>
@@ -5741,7 +4822,6 @@
                 <w:sz w:val="24"/>
               </w:rPr>
             </w:pPr>
-            <w:proofErr w:type="spellStart"/>
             <w:r>
               <w:rPr>
                 <w:rFonts w:ascii="Garamond" w:hAnsi="Garamond"/>
@@ -5749,7 +4829,6 @@
               </w:rPr>
               <w:t>aa_bb</w:t>
             </w:r>
-            <w:proofErr w:type="spellEnd"/>
           </w:p>
         </w:tc>
         <w:tc>
@@ -5764,21 +4843,12 @@
                 <w:sz w:val="24"/>
               </w:rPr>
             </w:pPr>
-            <w:proofErr w:type="spellStart"/>
-            <w:r>
-              <w:rPr>
-                <w:rFonts w:ascii="Garamond" w:hAnsi="Garamond"/>
-                <w:sz w:val="24"/>
-              </w:rPr>
-              <w:t>aa</w:t>
-            </w:r>
-            <w:proofErr w:type="spellEnd"/>
-            <w:r>
-              <w:rPr>
-                <w:rFonts w:ascii="Garamond" w:hAnsi="Garamond"/>
-                <w:sz w:val="24"/>
-              </w:rPr>
-              <w:t xml:space="preserve"> = protocol ID</w:t>
+            <w:r>
+              <w:rPr>
+                <w:rFonts w:ascii="Garamond" w:hAnsi="Garamond"/>
+                <w:sz w:val="24"/>
+              </w:rPr>
+              <w:t>aa = protocol ID</w:t>
             </w:r>
           </w:p>
           <w:p>
@@ -5814,7 +4884,21 @@
                 <w:rFonts w:ascii="Garamond" w:hAnsi="Garamond"/>
                 <w:sz w:val="24"/>
               </w:rPr>
-              <w:t>0 to 28/30/31 days (device imposed limit)</w:t>
+              <w:t>0 to 28</w:t>
+            </w:r>
+            <w:r>
+              <w:rPr>
+                <w:rFonts w:ascii="Garamond" w:hAnsi="Garamond"/>
+                <w:sz w:val="24"/>
+              </w:rPr>
+              <w:t>/29</w:t>
+            </w:r>
+            <w:r>
+              <w:rPr>
+                <w:rFonts w:ascii="Garamond" w:hAnsi="Garamond"/>
+                <w:sz w:val="24"/>
+              </w:rPr>
+              <w:t>/30/31 days (device imposed limit)</w:t>
             </w:r>
           </w:p>
         </w:tc>
@@ -5879,7 +4963,6 @@
                 <w:sz w:val="24"/>
               </w:rPr>
             </w:pPr>
-            <w:proofErr w:type="spellStart"/>
             <w:r>
               <w:rPr>
                 <w:rFonts w:ascii="Garamond" w:hAnsi="Garamond"/>
@@ -5887,7 +4970,6 @@
               </w:rPr>
               <w:t>aa_bb</w:t>
             </w:r>
-            <w:proofErr w:type="spellEnd"/>
           </w:p>
         </w:tc>
         <w:tc>
@@ -5902,21 +4984,12 @@
                 <w:sz w:val="24"/>
               </w:rPr>
             </w:pPr>
-            <w:proofErr w:type="spellStart"/>
-            <w:r>
-              <w:rPr>
-                <w:rFonts w:ascii="Garamond" w:hAnsi="Garamond"/>
-                <w:sz w:val="24"/>
-              </w:rPr>
-              <w:t>aa</w:t>
-            </w:r>
-            <w:proofErr w:type="spellEnd"/>
-            <w:r>
-              <w:rPr>
-                <w:rFonts w:ascii="Garamond" w:hAnsi="Garamond"/>
-                <w:sz w:val="24"/>
-              </w:rPr>
-              <w:t xml:space="preserve"> = protocol ID</w:t>
+            <w:r>
+              <w:rPr>
+                <w:rFonts w:ascii="Garamond" w:hAnsi="Garamond"/>
+                <w:sz w:val="24"/>
+              </w:rPr>
+              <w:t>aa = protocol ID</w:t>
             </w:r>
           </w:p>
           <w:p>
@@ -6017,7 +5090,6 @@
                 <w:sz w:val="24"/>
               </w:rPr>
             </w:pPr>
-            <w:proofErr w:type="spellStart"/>
             <w:r>
               <w:rPr>
                 <w:rFonts w:ascii="Garamond" w:hAnsi="Garamond"/>
@@ -6025,7 +5097,6 @@
               </w:rPr>
               <w:t>aa_bb</w:t>
             </w:r>
-            <w:proofErr w:type="spellEnd"/>
           </w:p>
         </w:tc>
         <w:tc>
@@ -6040,21 +5111,12 @@
                 <w:sz w:val="24"/>
               </w:rPr>
             </w:pPr>
-            <w:proofErr w:type="spellStart"/>
-            <w:r>
-              <w:rPr>
-                <w:rFonts w:ascii="Garamond" w:hAnsi="Garamond"/>
-                <w:sz w:val="24"/>
-              </w:rPr>
-              <w:t>aa</w:t>
-            </w:r>
-            <w:proofErr w:type="spellEnd"/>
-            <w:r>
-              <w:rPr>
-                <w:rFonts w:ascii="Garamond" w:hAnsi="Garamond"/>
-                <w:sz w:val="24"/>
-              </w:rPr>
-              <w:t xml:space="preserve"> = protocol ID</w:t>
+            <w:r>
+              <w:rPr>
+                <w:rFonts w:ascii="Garamond" w:hAnsi="Garamond"/>
+                <w:sz w:val="24"/>
+              </w:rPr>
+              <w:t>aa = protocol ID</w:t>
             </w:r>
           </w:p>
           <w:p>
@@ -6231,7 +5293,6 @@
                 <w:sz w:val="24"/>
               </w:rPr>
             </w:pPr>
-            <w:proofErr w:type="spellStart"/>
             <w:r>
               <w:rPr>
                 <w:rFonts w:ascii="Garamond" w:hAnsi="Garamond"/>
@@ -6239,7 +5300,6 @@
               </w:rPr>
               <w:t>aa_bbb</w:t>
             </w:r>
-            <w:proofErr w:type="spellEnd"/>
           </w:p>
         </w:tc>
         <w:tc>
@@ -6254,21 +5314,12 @@
                 <w:sz w:val="24"/>
               </w:rPr>
             </w:pPr>
-            <w:proofErr w:type="spellStart"/>
-            <w:r>
-              <w:rPr>
-                <w:rFonts w:ascii="Garamond" w:hAnsi="Garamond"/>
-                <w:sz w:val="24"/>
-              </w:rPr>
-              <w:t>bbb</w:t>
-            </w:r>
-            <w:proofErr w:type="spellEnd"/>
-            <w:r>
-              <w:rPr>
-                <w:rFonts w:ascii="Garamond" w:hAnsi="Garamond"/>
-                <w:sz w:val="24"/>
-              </w:rPr>
-              <w:t xml:space="preserve"> = flow rate (L/min) x 100</w:t>
+            <w:r>
+              <w:rPr>
+                <w:rFonts w:ascii="Garamond" w:hAnsi="Garamond"/>
+                <w:sz w:val="24"/>
+              </w:rPr>
+              <w:t>bbb = flow rate (L/min) x 100</w:t>
             </w:r>
           </w:p>
         </w:tc>
@@ -6957,7 +6008,7 @@
 </file>
 
 <file path=customXml/itemProps1.xml><?xml version="1.0" encoding="utf-8"?>
-<ds:datastoreItem xmlns:ds="http://schemas.openxmlformats.org/officeDocument/2006/customXml" ds:itemID="{A464349E-5148-4891-833F-0C203694BFFF}">
+<ds:datastoreItem xmlns:ds="http://schemas.openxmlformats.org/officeDocument/2006/customXml" ds:itemID="{D9CAFCC1-826E-48EA-9B8E-3CD22E89F333}">
   <ds:schemaRefs>
     <ds:schemaRef ds:uri="http://schemas.openxmlformats.org/officeDocument/2006/bibliography"/>
   </ds:schemaRefs>

</xml_diff>